<commit_message>
Made Edits to the SRS
</commit_message>
<xml_diff>
--- a/Lab 2 Submissions/CZ3002 SRS.docx
+++ b/Lab 2 Submissions/CZ3002 SRS.docx
@@ -75,6 +75,7 @@
           <w:szCs w:val="66"/>
         </w:rPr>
       </w:pPr>
+      <w:proofErr w:type="spellStart"/>
       <w:r>
         <w:rPr>
           <w:b/>
@@ -83,6 +84,7 @@
         </w:rPr>
         <w:t>SportZ</w:t>
       </w:r>
+      <w:proofErr w:type="spellEnd"/>
     </w:p>
     <w:p>
       <w:pPr>
@@ -166,8 +168,9 @@
           <w:szCs w:val="28"/>
         </w:rPr>
         <w:tab/>
-        <w:t>Hermes Lim HongJun</w:t>
-      </w:r>
+        <w:t xml:space="preserve">Hermes Lim </w:t>
+      </w:r>
+      <w:proofErr w:type="spellStart"/>
       <w:r>
         <w:rPr>
           <w:rFonts w:ascii="Times New Roman" w:hAnsi="Times New Roman" w:cs="Times New Roman"/>
@@ -175,8 +178,9 @@
           <w:sz w:val="28"/>
           <w:szCs w:val="28"/>
         </w:rPr>
-        <w:br/>
-      </w:r>
+        <w:t>HongJun</w:t>
+      </w:r>
+      <w:proofErr w:type="spellEnd"/>
       <w:r>
         <w:rPr>
           <w:rFonts w:ascii="Times New Roman" w:hAnsi="Times New Roman" w:cs="Times New Roman"/>
@@ -184,7 +188,7 @@
           <w:sz w:val="28"/>
           <w:szCs w:val="28"/>
         </w:rPr>
-        <w:tab/>
+        <w:br/>
       </w:r>
       <w:r>
         <w:rPr>
@@ -194,7 +198,6 @@
           <w:szCs w:val="28"/>
         </w:rPr>
         <w:tab/>
-        <w:t>Lin Zixing</w:t>
       </w:r>
       <w:r>
         <w:rPr>
@@ -203,8 +206,10 @@
           <w:sz w:val="28"/>
           <w:szCs w:val="28"/>
         </w:rPr>
-        <w:br/>
-      </w:r>
+        <w:tab/>
+        <w:t xml:space="preserve">Lin </w:t>
+      </w:r>
+      <w:proofErr w:type="spellStart"/>
       <w:r>
         <w:rPr>
           <w:rFonts w:ascii="Times New Roman" w:hAnsi="Times New Roman" w:cs="Times New Roman"/>
@@ -212,8 +217,9 @@
           <w:sz w:val="28"/>
           <w:szCs w:val="28"/>
         </w:rPr>
-        <w:tab/>
-      </w:r>
+        <w:t>Zixing</w:t>
+      </w:r>
+      <w:proofErr w:type="spellEnd"/>
       <w:r>
         <w:rPr>
           <w:rFonts w:ascii="Times New Roman" w:hAnsi="Times New Roman" w:cs="Times New Roman"/>
@@ -221,6 +227,24 @@
           <w:sz w:val="28"/>
           <w:szCs w:val="28"/>
         </w:rPr>
+        <w:br/>
+      </w:r>
+      <w:r>
+        <w:rPr>
+          <w:rFonts w:ascii="Times New Roman" w:hAnsi="Times New Roman" w:cs="Times New Roman"/>
+          <w:b/>
+          <w:sz w:val="28"/>
+          <w:szCs w:val="28"/>
+        </w:rPr>
+        <w:tab/>
+      </w:r>
+      <w:r>
+        <w:rPr>
+          <w:rFonts w:ascii="Times New Roman" w:hAnsi="Times New Roman" w:cs="Times New Roman"/>
+          <w:b/>
+          <w:sz w:val="28"/>
+          <w:szCs w:val="28"/>
+        </w:rPr>
         <w:tab/>
         <w:t>Fabian Wong</w:t>
       </w:r>
@@ -250,8 +274,9 @@
           <w:szCs w:val="28"/>
         </w:rPr>
         <w:tab/>
-        <w:t>Chia Songcheng</w:t>
-      </w:r>
+        <w:t xml:space="preserve">Chia </w:t>
+      </w:r>
+      <w:proofErr w:type="spellStart"/>
       <w:r>
         <w:rPr>
           <w:rFonts w:ascii="Times New Roman" w:hAnsi="Times New Roman" w:cs="Times New Roman"/>
@@ -259,8 +284,9 @@
           <w:sz w:val="28"/>
           <w:szCs w:val="28"/>
         </w:rPr>
-        <w:br/>
-      </w:r>
+        <w:t>Songcheng</w:t>
+      </w:r>
+      <w:proofErr w:type="spellEnd"/>
       <w:r>
         <w:rPr>
           <w:rFonts w:ascii="Times New Roman" w:hAnsi="Times New Roman" w:cs="Times New Roman"/>
@@ -268,7 +294,7 @@
           <w:sz w:val="28"/>
           <w:szCs w:val="28"/>
         </w:rPr>
-        <w:tab/>
+        <w:br/>
       </w:r>
       <w:r>
         <w:rPr>
@@ -278,7 +304,6 @@
           <w:szCs w:val="28"/>
         </w:rPr>
         <w:tab/>
-        <w:t>Lim Sheng Zhe</w:t>
       </w:r>
       <w:r>
         <w:rPr>
@@ -287,8 +312,10 @@
           <w:sz w:val="28"/>
           <w:szCs w:val="28"/>
         </w:rPr>
-        <w:br/>
-      </w:r>
+        <w:tab/>
+        <w:t xml:space="preserve">Lim Sheng </w:t>
+      </w:r>
+      <w:proofErr w:type="spellStart"/>
       <w:r>
         <w:rPr>
           <w:rFonts w:ascii="Times New Roman" w:hAnsi="Times New Roman" w:cs="Times New Roman"/>
@@ -296,8 +323,9 @@
           <w:sz w:val="28"/>
           <w:szCs w:val="28"/>
         </w:rPr>
-        <w:tab/>
-      </w:r>
+        <w:t>Zhe</w:t>
+      </w:r>
+      <w:proofErr w:type="spellEnd"/>
       <w:r>
         <w:rPr>
           <w:rFonts w:ascii="Times New Roman" w:hAnsi="Times New Roman" w:cs="Times New Roman"/>
@@ -305,9 +333,38 @@
           <w:sz w:val="28"/>
           <w:szCs w:val="28"/>
         </w:rPr>
+        <w:br/>
+      </w:r>
+      <w:r>
+        <w:rPr>
+          <w:rFonts w:ascii="Times New Roman" w:hAnsi="Times New Roman" w:cs="Times New Roman"/>
+          <w:b/>
+          <w:sz w:val="28"/>
+          <w:szCs w:val="28"/>
+        </w:rPr>
         <w:tab/>
-        <w:t>Chew Poshi</w:t>
-      </w:r>
+      </w:r>
+      <w:r>
+        <w:rPr>
+          <w:rFonts w:ascii="Times New Roman" w:hAnsi="Times New Roman" w:cs="Times New Roman"/>
+          <w:b/>
+          <w:sz w:val="28"/>
+          <w:szCs w:val="28"/>
+        </w:rPr>
+        <w:tab/>
+        <w:t xml:space="preserve">Chew </w:t>
+      </w:r>
+      <w:proofErr w:type="spellStart"/>
+      <w:r>
+        <w:rPr>
+          <w:rFonts w:ascii="Times New Roman" w:hAnsi="Times New Roman" w:cs="Times New Roman"/>
+          <w:b/>
+          <w:sz w:val="28"/>
+          <w:szCs w:val="28"/>
+        </w:rPr>
+        <w:t>Poshi</w:t>
+      </w:r>
+      <w:proofErr w:type="spellEnd"/>
     </w:p>
     <w:p>
       <w:pPr>
@@ -2498,7 +2555,21 @@
         <w:rPr>
           <w:rFonts w:ascii="Times New Roman" w:eastAsia="Times New Roman" w:hAnsi="Times New Roman" w:cs="Times New Roman"/>
         </w:rPr>
-        <w:t>About 76 per cent of Singapore adolescents aged between 11 and 17 years old do not get at least one hour of moderate-to-vigorous activity everyday. Furthermore, based on survey data that were conducted by WHO, it has been discovered that more than three-quarters of Singapore adolescents did not meet the guideline of at least one hour of physical activity a day.</w:t>
+        <w:t xml:space="preserve">About 76 per cent of Singapore adolescents aged between 11 and 17 years old do not get at least one hour of moderate-to-vigorous activity </w:t>
+      </w:r>
+      <w:proofErr w:type="spellStart"/>
+      <w:r>
+        <w:rPr>
+          <w:rFonts w:ascii="Times New Roman" w:eastAsia="Times New Roman" w:hAnsi="Times New Roman" w:cs="Times New Roman"/>
+        </w:rPr>
+        <w:t>everyday</w:t>
+      </w:r>
+      <w:proofErr w:type="spellEnd"/>
+      <w:r>
+        <w:rPr>
+          <w:rFonts w:ascii="Times New Roman" w:eastAsia="Times New Roman" w:hAnsi="Times New Roman" w:cs="Times New Roman"/>
+        </w:rPr>
+        <w:t>. Furthermore, based on survey data that were conducted by WHO, it has been discovered that more than three-quarters of Singapore adolescents did not meet the guideline of at least one hour of physical activity a day.</w:t>
       </w:r>
     </w:p>
     <w:p>
@@ -2519,7 +2590,21 @@
         <w:rPr>
           <w:rFonts w:ascii="Times New Roman" w:eastAsia="Times New Roman" w:hAnsi="Times New Roman" w:cs="Times New Roman"/>
         </w:rPr>
-        <w:t xml:space="preserve">With the digitalisation of today’s world, it is important for us to utilize the digital world to our advantage and leverage on attracting and invoking interest </w:t>
+        <w:t xml:space="preserve">With the </w:t>
+      </w:r>
+      <w:proofErr w:type="spellStart"/>
+      <w:r>
+        <w:rPr>
+          <w:rFonts w:ascii="Times New Roman" w:eastAsia="Times New Roman" w:hAnsi="Times New Roman" w:cs="Times New Roman"/>
+        </w:rPr>
+        <w:t>digitalisation</w:t>
+      </w:r>
+      <w:proofErr w:type="spellEnd"/>
+      <w:r>
+        <w:rPr>
+          <w:rFonts w:ascii="Times New Roman" w:eastAsia="Times New Roman" w:hAnsi="Times New Roman" w:cs="Times New Roman"/>
+        </w:rPr>
+        <w:t xml:space="preserve"> of today’s world, it is important for us to utilize the digital world to our advantage and leverage on attracting and invoking interest </w:t>
       </w:r>
       <w:r>
         <w:rPr>
@@ -2602,13 +2687,23 @@
           <w:szCs w:val="24"/>
         </w:rPr>
       </w:pPr>
-      <w:r>
-        <w:rPr>
-          <w:rFonts w:ascii="Times New Roman" w:eastAsia="Times New Roman" w:hAnsi="Times New Roman" w:cs="Times New Roman"/>
-          <w:sz w:val="24"/>
-          <w:szCs w:val="24"/>
-        </w:rPr>
-        <w:t>SportZ is a 2D endless runner game with sports as the main theme. The objective of the game is to run across an endless stream of platforms from left to right and attempt to stay alive to obtain the highest score possible.</w:t>
+      <w:proofErr w:type="spellStart"/>
+      <w:r>
+        <w:rPr>
+          <w:rFonts w:ascii="Times New Roman" w:eastAsia="Times New Roman" w:hAnsi="Times New Roman" w:cs="Times New Roman"/>
+          <w:sz w:val="24"/>
+          <w:szCs w:val="24"/>
+        </w:rPr>
+        <w:t>SportZ</w:t>
+      </w:r>
+      <w:proofErr w:type="spellEnd"/>
+      <w:r>
+        <w:rPr>
+          <w:rFonts w:ascii="Times New Roman" w:eastAsia="Times New Roman" w:hAnsi="Times New Roman" w:cs="Times New Roman"/>
+          <w:sz w:val="24"/>
+          <w:szCs w:val="24"/>
+        </w:rPr>
+        <w:t xml:space="preserve"> is a 2D endless runner game with sports as the main theme. The objective of the game is to run across an endless stream of platforms from left to right and attempt to stay alive to obtain the highest score possible.</w:t>
       </w:r>
     </w:p>
     <w:p>
@@ -2690,12 +2785,14 @@
       <w:r>
         <w:t xml:space="preserve">Game Title: </w:t>
       </w:r>
+      <w:proofErr w:type="spellStart"/>
       <w:r>
         <w:rPr>
           <w:b/>
         </w:rPr>
         <w:t>SportZ</w:t>
       </w:r>
+      <w:proofErr w:type="spellEnd"/>
     </w:p>
     <w:p>
       <w:pPr>
@@ -3289,13 +3386,23 @@
           <w:szCs w:val="24"/>
         </w:rPr>
       </w:pPr>
-      <w:r>
-        <w:rPr>
-          <w:rFonts w:ascii="Times New Roman" w:hAnsi="Times New Roman" w:cs="Times New Roman"/>
-          <w:sz w:val="24"/>
-          <w:szCs w:val="24"/>
-        </w:rPr>
-        <w:t>Sportz is inspired by endless running games such as Flappy bird. It is a single player 2D side-sc</w:t>
+      <w:proofErr w:type="spellStart"/>
+      <w:r>
+        <w:rPr>
+          <w:rFonts w:ascii="Times New Roman" w:hAnsi="Times New Roman" w:cs="Times New Roman"/>
+          <w:sz w:val="24"/>
+          <w:szCs w:val="24"/>
+        </w:rPr>
+        <w:t>Sportz</w:t>
+      </w:r>
+      <w:proofErr w:type="spellEnd"/>
+      <w:r>
+        <w:rPr>
+          <w:rFonts w:ascii="Times New Roman" w:hAnsi="Times New Roman" w:cs="Times New Roman"/>
+          <w:sz w:val="24"/>
+          <w:szCs w:val="24"/>
+        </w:rPr>
+        <w:t xml:space="preserve"> is inspired by endless running games such as Flappy bird. It is a single player 2D side-sc</w:t>
       </w:r>
       <w:r>
         <w:rPr>
@@ -3413,13 +3520,41 @@
           <w:szCs w:val="24"/>
         </w:rPr>
       </w:pPr>
-      <w:r>
-        <w:rPr>
-          <w:rFonts w:ascii="Times New Roman" w:hAnsi="Times New Roman" w:cs="Times New Roman"/>
-          <w:sz w:val="24"/>
-          <w:szCs w:val="24"/>
-        </w:rPr>
-        <w:t xml:space="preserve">Sportz is suitable for players from all ages as its controls are simple and easy to master. Just like any endless runner game, Sportz is </w:t>
+      <w:proofErr w:type="spellStart"/>
+      <w:r>
+        <w:rPr>
+          <w:rFonts w:ascii="Times New Roman" w:hAnsi="Times New Roman" w:cs="Times New Roman"/>
+          <w:sz w:val="24"/>
+          <w:szCs w:val="24"/>
+        </w:rPr>
+        <w:t>Sportz</w:t>
+      </w:r>
+      <w:proofErr w:type="spellEnd"/>
+      <w:r>
+        <w:rPr>
+          <w:rFonts w:ascii="Times New Roman" w:hAnsi="Times New Roman" w:cs="Times New Roman"/>
+          <w:sz w:val="24"/>
+          <w:szCs w:val="24"/>
+        </w:rPr>
+        <w:t xml:space="preserve"> is suitable for players from all ages as its controls are simple and easy to master. Just like any endless runner game, </w:t>
+      </w:r>
+      <w:proofErr w:type="spellStart"/>
+      <w:r>
+        <w:rPr>
+          <w:rFonts w:ascii="Times New Roman" w:hAnsi="Times New Roman" w:cs="Times New Roman"/>
+          <w:sz w:val="24"/>
+          <w:szCs w:val="24"/>
+        </w:rPr>
+        <w:t>Sportz</w:t>
+      </w:r>
+      <w:proofErr w:type="spellEnd"/>
+      <w:r>
+        <w:rPr>
+          <w:rFonts w:ascii="Times New Roman" w:hAnsi="Times New Roman" w:cs="Times New Roman"/>
+          <w:sz w:val="24"/>
+          <w:szCs w:val="24"/>
+        </w:rPr>
+        <w:t xml:space="preserve"> is </w:t>
       </w:r>
       <w:r>
         <w:rPr>
@@ -3463,13 +3598,23 @@
           <w:szCs w:val="24"/>
         </w:rPr>
       </w:pPr>
-      <w:r>
-        <w:rPr>
-          <w:rFonts w:ascii="Times New Roman" w:hAnsi="Times New Roman" w:cs="Times New Roman"/>
-          <w:sz w:val="24"/>
-          <w:szCs w:val="24"/>
-        </w:rPr>
-        <w:t xml:space="preserve">Sportz will be released on </w:t>
+      <w:proofErr w:type="spellStart"/>
+      <w:r>
+        <w:rPr>
+          <w:rFonts w:ascii="Times New Roman" w:hAnsi="Times New Roman" w:cs="Times New Roman"/>
+          <w:sz w:val="24"/>
+          <w:szCs w:val="24"/>
+        </w:rPr>
+        <w:t>Sportz</w:t>
+      </w:r>
+      <w:proofErr w:type="spellEnd"/>
+      <w:r>
+        <w:rPr>
+          <w:rFonts w:ascii="Times New Roman" w:hAnsi="Times New Roman" w:cs="Times New Roman"/>
+          <w:sz w:val="24"/>
+          <w:szCs w:val="24"/>
+        </w:rPr>
+        <w:t xml:space="preserve"> will be released on </w:t>
       </w:r>
       <w:r>
         <w:rPr>
@@ -7317,13 +7462,6 @@
     </w:p>
     <w:p>
       <w:pPr>
-        <w:rPr>
-          <w:rFonts w:ascii="Times New Roman" w:eastAsia="Times New Roman" w:hAnsi="Times New Roman" w:cs="Times New Roman"/>
-        </w:rPr>
-      </w:pPr>
-    </w:p>
-    <w:p>
-      <w:pPr>
         <w:pStyle w:val="Heading2"/>
         <w:rPr>
           <w:rFonts w:ascii="Times New Roman" w:eastAsia="Times New Roman" w:hAnsi="Times New Roman" w:cs="Times New Roman"/>
@@ -7523,7 +7661,7 @@
           <w:sz w:val="24"/>
           <w:szCs w:val="24"/>
         </w:rPr>
-        <w:t>F02_02: Only a maximum of 2 static obstacles can spawn on the same platform (HIGH)</w:t>
+        <w:t>F02_02: Only a maximum of 2 obstacles can spawn on the same platform (HIGH)</w:t>
       </w:r>
     </w:p>
     <w:p>
@@ -7775,15 +7913,6 @@
       <w:pPr>
         <w:rPr>
           <w:rFonts w:ascii="Times New Roman" w:eastAsia="Times New Roman" w:hAnsi="Times New Roman" w:cs="Times New Roman"/>
-          <w:sz w:val="24"/>
-          <w:szCs w:val="24"/>
-        </w:rPr>
-      </w:pPr>
-    </w:p>
-    <w:p>
-      <w:pPr>
-        <w:rPr>
-          <w:rFonts w:ascii="Times New Roman" w:eastAsia="Times New Roman" w:hAnsi="Times New Roman" w:cs="Times New Roman"/>
           <w:b/>
           <w:sz w:val="24"/>
           <w:szCs w:val="24"/>
@@ -7898,7 +8027,23 @@
           <w:sz w:val="24"/>
           <w:szCs w:val="24"/>
         </w:rPr>
-        <w:t>F03_06: Upon elimination, the enemy must play a death animation and disappear. (MED)</w:t>
+        <w:t>F03_06: Upon elimination, the enemy disappear</w:t>
+      </w:r>
+      <w:r>
+        <w:rPr>
+          <w:rFonts w:ascii="Times New Roman" w:eastAsia="Times New Roman" w:hAnsi="Times New Roman" w:cs="Times New Roman"/>
+          <w:sz w:val="24"/>
+          <w:szCs w:val="24"/>
+        </w:rPr>
+        <w:t>s</w:t>
+      </w:r>
+      <w:r>
+        <w:rPr>
+          <w:rFonts w:ascii="Times New Roman" w:eastAsia="Times New Roman" w:hAnsi="Times New Roman" w:cs="Times New Roman"/>
+          <w:sz w:val="24"/>
+          <w:szCs w:val="24"/>
+        </w:rPr>
+        <w:t>. (MED)</w:t>
       </w:r>
     </w:p>
     <w:p>
@@ -8084,7 +8229,6 @@
           <w:sz w:val="24"/>
           <w:szCs w:val="24"/>
         </w:rPr>
-        <w:lastRenderedPageBreak/>
         <w:t xml:space="preserve">Response: The upgrade is applied for future runs of the game and the player’s total coin count is reduced by the amount required for the purchase. </w:t>
       </w:r>
     </w:p>
@@ -8215,20 +8359,6 @@
     </w:p>
     <w:p>
       <w:pPr>
-        <w:rPr>
-          <w:rFonts w:ascii="Times New Roman" w:eastAsia="Times New Roman" w:hAnsi="Times New Roman" w:cs="Times New Roman"/>
-        </w:rPr>
-      </w:pPr>
-    </w:p>
-    <w:p>
-      <w:pPr>
-        <w:rPr>
-          <w:rFonts w:ascii="Times New Roman" w:eastAsia="Times New Roman" w:hAnsi="Times New Roman" w:cs="Times New Roman"/>
-        </w:rPr>
-      </w:pPr>
-    </w:p>
-    <w:p>
-      <w:pPr>
         <w:pStyle w:val="Heading2"/>
         <w:rPr>
           <w:rFonts w:ascii="Times New Roman" w:eastAsia="Times New Roman" w:hAnsi="Times New Roman" w:cs="Times New Roman"/>
@@ -8523,7 +8653,23 @@
           <w:sz w:val="24"/>
           <w:szCs w:val="24"/>
         </w:rPr>
-        <w:t>F05_01: A minimum of 1 power up and a maximum of 2 power ups to be generated every 500 meters traversed by the player. (HIGH)</w:t>
+        <w:t xml:space="preserve">F05_01: A power up </w:t>
+      </w:r>
+      <w:r>
+        <w:rPr>
+          <w:rFonts w:ascii="Times New Roman" w:eastAsia="Times New Roman" w:hAnsi="Times New Roman" w:cs="Times New Roman"/>
+          <w:sz w:val="24"/>
+          <w:szCs w:val="24"/>
+        </w:rPr>
+        <w:t>has a probability of 10% to spawn on every platform generated</w:t>
+      </w:r>
+      <w:r>
+        <w:rPr>
+          <w:rFonts w:ascii="Times New Roman" w:eastAsia="Times New Roman" w:hAnsi="Times New Roman" w:cs="Times New Roman"/>
+          <w:sz w:val="24"/>
+          <w:szCs w:val="24"/>
+        </w:rPr>
+        <w:t>. (HIGH)</w:t>
       </w:r>
     </w:p>
     <w:p>
@@ -8561,7 +8707,23 @@
           <w:sz w:val="24"/>
           <w:szCs w:val="24"/>
         </w:rPr>
-        <w:t>Coin Magnet: When acquired, coins regardless of location on the platform will be sucked in by the player. (HIGH)</w:t>
+        <w:t xml:space="preserve">Coin Magnet: When acquired, coins </w:t>
+      </w:r>
+      <w:r>
+        <w:rPr>
+          <w:rFonts w:ascii="Times New Roman" w:eastAsia="Times New Roman" w:hAnsi="Times New Roman" w:cs="Times New Roman"/>
+          <w:sz w:val="24"/>
+          <w:szCs w:val="24"/>
+        </w:rPr>
+        <w:t>within 20 meters of the player</w:t>
+      </w:r>
+      <w:r>
+        <w:rPr>
+          <w:rFonts w:ascii="Times New Roman" w:eastAsia="Times New Roman" w:hAnsi="Times New Roman" w:cs="Times New Roman"/>
+          <w:sz w:val="24"/>
+          <w:szCs w:val="24"/>
+        </w:rPr>
+        <w:t xml:space="preserve"> will be sucked in. (HIGH)</w:t>
       </w:r>
     </w:p>
     <w:p>
@@ -8616,60 +8778,236 @@
           <w:sz w:val="24"/>
           <w:szCs w:val="24"/>
         </w:rPr>
+        <w:t xml:space="preserve">F05_04: Every platform must have a </w:t>
+      </w:r>
+      <w:r>
+        <w:rPr>
+          <w:rFonts w:ascii="Times New Roman" w:eastAsia="Times New Roman" w:hAnsi="Times New Roman" w:cs="Times New Roman"/>
+          <w:sz w:val="24"/>
+          <w:szCs w:val="24"/>
+        </w:rPr>
+        <w:t>75</w:t>
+      </w:r>
+      <w:r>
+        <w:rPr>
+          <w:rFonts w:ascii="Times New Roman" w:eastAsia="Times New Roman" w:hAnsi="Times New Roman" w:cs="Times New Roman"/>
+          <w:sz w:val="24"/>
+          <w:szCs w:val="24"/>
+        </w:rPr>
+        <w:t xml:space="preserve">% chance of generating </w:t>
+      </w:r>
+      <w:r>
+        <w:rPr>
+          <w:rFonts w:ascii="Times New Roman" w:eastAsia="Times New Roman" w:hAnsi="Times New Roman" w:cs="Times New Roman"/>
+          <w:sz w:val="24"/>
+          <w:szCs w:val="24"/>
+        </w:rPr>
+        <w:t>coins and a 10% chance of generating power-ups</w:t>
+      </w:r>
+      <w:r>
+        <w:rPr>
+          <w:rFonts w:ascii="Times New Roman" w:eastAsia="Times New Roman" w:hAnsi="Times New Roman" w:cs="Times New Roman"/>
+          <w:sz w:val="24"/>
+          <w:szCs w:val="24"/>
+        </w:rPr>
+        <w:t xml:space="preserve"> in its vertical area. (MEDIUM)</w:t>
+      </w:r>
+    </w:p>
+    <w:p>
+      <w:pPr>
+        <w:rPr>
+          <w:rFonts w:ascii="Times New Roman" w:eastAsia="Times New Roman" w:hAnsi="Times New Roman" w:cs="Times New Roman"/>
+          <w:sz w:val="24"/>
+          <w:szCs w:val="24"/>
+        </w:rPr>
+      </w:pPr>
+      <w:r>
+        <w:rPr>
+          <w:rFonts w:ascii="Times New Roman" w:eastAsia="Times New Roman" w:hAnsi="Times New Roman" w:cs="Times New Roman"/>
+          <w:sz w:val="24"/>
+          <w:szCs w:val="24"/>
+        </w:rPr>
+        <w:t>F05_05: Coin collectibles must be added to total count at the end of each run</w:t>
+      </w:r>
+    </w:p>
+    <w:p>
+      <w:pPr>
+        <w:rPr>
+          <w:rFonts w:ascii="Times New Roman" w:eastAsia="Times New Roman" w:hAnsi="Times New Roman" w:cs="Times New Roman"/>
+        </w:rPr>
+      </w:pPr>
+    </w:p>
+    <w:p>
+      <w:pPr>
+        <w:pStyle w:val="Heading2"/>
+        <w:rPr>
+          <w:rFonts w:ascii="Times New Roman" w:eastAsia="Times New Roman" w:hAnsi="Times New Roman" w:cs="Times New Roman"/>
+        </w:rPr>
+      </w:pPr>
+      <w:bookmarkStart w:id="20" w:name="_Toc96514930"/>
+      <w:r>
+        <w:rPr>
+          <w:rFonts w:ascii="Times New Roman" w:eastAsia="Times New Roman" w:hAnsi="Times New Roman" w:cs="Times New Roman"/>
+        </w:rPr>
         <w:lastRenderedPageBreak/>
-        <w:t>F05_04: Every platform must have a 30% chance of generating a collectible in its vertical area. (MEDIUM)</w:t>
-      </w:r>
-    </w:p>
-    <w:p>
-      <w:pPr>
-        <w:rPr>
-          <w:rFonts w:ascii="Times New Roman" w:eastAsia="Times New Roman" w:hAnsi="Times New Roman" w:cs="Times New Roman"/>
-          <w:sz w:val="24"/>
-          <w:szCs w:val="24"/>
-        </w:rPr>
-      </w:pPr>
-      <w:r>
-        <w:rPr>
-          <w:rFonts w:ascii="Times New Roman" w:eastAsia="Times New Roman" w:hAnsi="Times New Roman" w:cs="Times New Roman"/>
-          <w:sz w:val="24"/>
-          <w:szCs w:val="24"/>
-        </w:rPr>
-        <w:t>F05_05: Coin collectibles must be added to total count at the end of each run</w:t>
-      </w:r>
-    </w:p>
-    <w:p>
-      <w:pPr>
-        <w:rPr>
-          <w:rFonts w:ascii="Times New Roman" w:eastAsia="Times New Roman" w:hAnsi="Times New Roman" w:cs="Times New Roman"/>
-          <w:sz w:val="24"/>
-          <w:szCs w:val="24"/>
-        </w:rPr>
-      </w:pPr>
-    </w:p>
-    <w:p>
-      <w:pPr>
-        <w:rPr>
-          <w:rFonts w:ascii="Times New Roman" w:eastAsia="Times New Roman" w:hAnsi="Times New Roman" w:cs="Times New Roman"/>
-          <w:sz w:val="24"/>
-          <w:szCs w:val="24"/>
-        </w:rPr>
-      </w:pPr>
-    </w:p>
-    <w:p>
-      <w:pPr>
-        <w:rPr>
-          <w:rFonts w:ascii="Times New Roman" w:eastAsia="Times New Roman" w:hAnsi="Times New Roman" w:cs="Times New Roman"/>
-          <w:sz w:val="24"/>
-          <w:szCs w:val="24"/>
-        </w:rPr>
-      </w:pPr>
-    </w:p>
-    <w:p>
-      <w:pPr>
-        <w:rPr>
-          <w:rFonts w:ascii="Times New Roman" w:eastAsia="Times New Roman" w:hAnsi="Times New Roman" w:cs="Times New Roman"/>
-        </w:rPr>
-      </w:pPr>
+        <w:t>6. Score System</w:t>
+      </w:r>
+      <w:bookmarkEnd w:id="20"/>
+    </w:p>
+    <w:p>
+      <w:pPr>
+        <w:rPr>
+          <w:rFonts w:ascii="Times New Roman" w:eastAsia="Times New Roman" w:hAnsi="Times New Roman" w:cs="Times New Roman"/>
+          <w:b/>
+          <w:sz w:val="24"/>
+          <w:szCs w:val="24"/>
+        </w:rPr>
+      </w:pPr>
+      <w:r>
+        <w:rPr>
+          <w:rFonts w:ascii="Times New Roman" w:eastAsia="Times New Roman" w:hAnsi="Times New Roman" w:cs="Times New Roman"/>
+          <w:b/>
+          <w:sz w:val="24"/>
+          <w:szCs w:val="24"/>
+        </w:rPr>
+        <w:t>Feature Description and Priority</w:t>
+      </w:r>
+    </w:p>
+    <w:p>
+      <w:pPr>
+        <w:rPr>
+          <w:rFonts w:ascii="Times New Roman" w:eastAsia="Times New Roman" w:hAnsi="Times New Roman" w:cs="Times New Roman"/>
+          <w:sz w:val="24"/>
+          <w:szCs w:val="24"/>
+        </w:rPr>
+      </w:pPr>
+      <w:r>
+        <w:rPr>
+          <w:rFonts w:ascii="Times New Roman" w:eastAsia="Times New Roman" w:hAnsi="Times New Roman" w:cs="Times New Roman"/>
+          <w:sz w:val="24"/>
+          <w:szCs w:val="24"/>
+        </w:rPr>
+        <w:t xml:space="preserve">Description: Game to calculate the player score based on the </w:t>
+      </w:r>
+      <w:r>
+        <w:rPr>
+          <w:rFonts w:ascii="Times New Roman" w:eastAsia="Times New Roman" w:hAnsi="Times New Roman" w:cs="Times New Roman"/>
+          <w:sz w:val="24"/>
+          <w:szCs w:val="24"/>
+        </w:rPr>
+        <w:t>lifetime of the player, the longer the player lives, the higher the score.</w:t>
+      </w:r>
+    </w:p>
+    <w:p>
+      <w:pPr>
+        <w:rPr>
+          <w:rFonts w:ascii="Times New Roman" w:eastAsia="Times New Roman" w:hAnsi="Times New Roman" w:cs="Times New Roman"/>
+          <w:sz w:val="24"/>
+          <w:szCs w:val="24"/>
+        </w:rPr>
+      </w:pPr>
+      <w:r>
+        <w:rPr>
+          <w:rFonts w:ascii="Times New Roman" w:eastAsia="Times New Roman" w:hAnsi="Times New Roman" w:cs="Times New Roman"/>
+          <w:sz w:val="24"/>
+          <w:szCs w:val="24"/>
+        </w:rPr>
+        <w:t>Overall Priority: HIGH</w:t>
+      </w:r>
+    </w:p>
+    <w:p>
+      <w:pPr>
+        <w:rPr>
+          <w:rFonts w:ascii="Times New Roman" w:eastAsia="Times New Roman" w:hAnsi="Times New Roman" w:cs="Times New Roman"/>
+          <w:sz w:val="24"/>
+          <w:szCs w:val="24"/>
+        </w:rPr>
+      </w:pPr>
+    </w:p>
+    <w:p>
+      <w:pPr>
+        <w:rPr>
+          <w:rFonts w:ascii="Times New Roman" w:eastAsia="Times New Roman" w:hAnsi="Times New Roman" w:cs="Times New Roman"/>
+          <w:b/>
+          <w:sz w:val="24"/>
+          <w:szCs w:val="24"/>
+        </w:rPr>
+      </w:pPr>
+      <w:r>
+        <w:rPr>
+          <w:rFonts w:ascii="Times New Roman" w:eastAsia="Times New Roman" w:hAnsi="Times New Roman" w:cs="Times New Roman"/>
+          <w:b/>
+          <w:sz w:val="24"/>
+          <w:szCs w:val="24"/>
+        </w:rPr>
+        <w:t>Functional Requirements</w:t>
+      </w:r>
+    </w:p>
+    <w:p>
+      <w:pPr>
+        <w:rPr>
+          <w:rFonts w:ascii="Times New Roman" w:eastAsia="Times New Roman" w:hAnsi="Times New Roman" w:cs="Times New Roman"/>
+          <w:sz w:val="24"/>
+          <w:szCs w:val="24"/>
+        </w:rPr>
+      </w:pPr>
+      <w:r>
+        <w:rPr>
+          <w:rFonts w:ascii="Times New Roman" w:eastAsia="Times New Roman" w:hAnsi="Times New Roman" w:cs="Times New Roman"/>
+          <w:sz w:val="24"/>
+          <w:szCs w:val="24"/>
+        </w:rPr>
+        <w:t xml:space="preserve">F06_01: The player must gain 1 point for every </w:t>
+      </w:r>
+      <w:r>
+        <w:rPr>
+          <w:rFonts w:ascii="Times New Roman" w:eastAsia="Times New Roman" w:hAnsi="Times New Roman" w:cs="Times New Roman"/>
+          <w:sz w:val="24"/>
+          <w:szCs w:val="24"/>
+        </w:rPr>
+        <w:t>second the player survived</w:t>
+      </w:r>
+      <w:r>
+        <w:rPr>
+          <w:rFonts w:ascii="Times New Roman" w:eastAsia="Times New Roman" w:hAnsi="Times New Roman" w:cs="Times New Roman"/>
+          <w:sz w:val="24"/>
+          <w:szCs w:val="24"/>
+        </w:rPr>
+        <w:t xml:space="preserve"> (HIGH)</w:t>
+      </w:r>
+    </w:p>
+    <w:p>
+      <w:pPr>
+        <w:rPr>
+          <w:rFonts w:ascii="Times New Roman" w:eastAsia="Times New Roman" w:hAnsi="Times New Roman" w:cs="Times New Roman"/>
+          <w:sz w:val="24"/>
+          <w:szCs w:val="24"/>
+        </w:rPr>
+      </w:pPr>
+      <w:r>
+        <w:rPr>
+          <w:rFonts w:ascii="Times New Roman" w:eastAsia="Times New Roman" w:hAnsi="Times New Roman" w:cs="Times New Roman"/>
+          <w:sz w:val="24"/>
+          <w:szCs w:val="24"/>
+        </w:rPr>
+        <w:t>F06_0</w:t>
+      </w:r>
+      <w:r>
+        <w:rPr>
+          <w:rFonts w:ascii="Times New Roman" w:eastAsia="Times New Roman" w:hAnsi="Times New Roman" w:cs="Times New Roman"/>
+          <w:sz w:val="24"/>
+          <w:szCs w:val="24"/>
+        </w:rPr>
+        <w:t>2</w:t>
+      </w:r>
+      <w:r>
+        <w:rPr>
+          <w:rFonts w:ascii="Times New Roman" w:eastAsia="Times New Roman" w:hAnsi="Times New Roman" w:cs="Times New Roman"/>
+          <w:sz w:val="24"/>
+          <w:szCs w:val="24"/>
+        </w:rPr>
+        <w:t>: Score must be displayed and constantly updated as a game session progresses</w:t>
+      </w:r>
     </w:p>
     <w:p>
       <w:pPr>
@@ -8678,14 +9016,14 @@
           <w:rFonts w:ascii="Times New Roman" w:eastAsia="Times New Roman" w:hAnsi="Times New Roman" w:cs="Times New Roman"/>
         </w:rPr>
       </w:pPr>
-      <w:bookmarkStart w:id="20" w:name="_Toc96514930"/>
-      <w:r>
-        <w:rPr>
-          <w:rFonts w:ascii="Times New Roman" w:eastAsia="Times New Roman" w:hAnsi="Times New Roman" w:cs="Times New Roman"/>
-        </w:rPr>
-        <w:t>6. Score System</w:t>
-      </w:r>
-      <w:bookmarkEnd w:id="20"/>
+      <w:bookmarkStart w:id="21" w:name="_Toc96514931"/>
+      <w:r>
+        <w:rPr>
+          <w:rFonts w:ascii="Times New Roman" w:eastAsia="Times New Roman" w:hAnsi="Times New Roman" w:cs="Times New Roman"/>
+        </w:rPr>
+        <w:t>7. Life and Game Over System</w:t>
+      </w:r>
+      <w:bookmarkEnd w:id="21"/>
     </w:p>
     <w:p>
       <w:pPr>
@@ -8720,24 +9058,24 @@
           <w:sz w:val="24"/>
           <w:szCs w:val="24"/>
         </w:rPr>
-        <w:t>Description: Game to calculate the player score based on the distance traversed, enemies killed, power ups and collectibles collected.</w:t>
-      </w:r>
-    </w:p>
-    <w:p>
-      <w:pPr>
-        <w:rPr>
-          <w:rFonts w:ascii="Times New Roman" w:eastAsia="Times New Roman" w:hAnsi="Times New Roman" w:cs="Times New Roman"/>
-          <w:sz w:val="24"/>
-          <w:szCs w:val="24"/>
-        </w:rPr>
-      </w:pPr>
-      <w:r>
-        <w:rPr>
-          <w:rFonts w:ascii="Times New Roman" w:eastAsia="Times New Roman" w:hAnsi="Times New Roman" w:cs="Times New Roman"/>
-          <w:sz w:val="24"/>
-          <w:szCs w:val="24"/>
-        </w:rPr>
-        <w:t>Overall Priority: HIGH</w:t>
+        <w:t>Description: Game to include a life system for the player, which indicates the number of collisions with an obstacle or enemy can be accepted before game over.</w:t>
+      </w:r>
+    </w:p>
+    <w:p>
+      <w:pPr>
+        <w:rPr>
+          <w:rFonts w:ascii="Times New Roman" w:eastAsia="Times New Roman" w:hAnsi="Times New Roman" w:cs="Times New Roman"/>
+          <w:sz w:val="24"/>
+          <w:szCs w:val="24"/>
+        </w:rPr>
+      </w:pPr>
+      <w:r>
+        <w:rPr>
+          <w:rFonts w:ascii="Times New Roman" w:eastAsia="Times New Roman" w:hAnsi="Times New Roman" w:cs="Times New Roman"/>
+          <w:sz w:val="24"/>
+          <w:szCs w:val="24"/>
+        </w:rPr>
+        <w:t>Overall Priority: MEDIUM</w:t>
       </w:r>
     </w:p>
     <w:p>
@@ -8782,67 +9120,91 @@
           <w:sz w:val="24"/>
           <w:szCs w:val="24"/>
         </w:rPr>
-        <w:t>Stimulus: Player kills an enemy with an attack</w:t>
-      </w:r>
-    </w:p>
-    <w:p>
-      <w:pPr>
-        <w:rPr>
-          <w:rFonts w:ascii="Times New Roman" w:eastAsia="Times New Roman" w:hAnsi="Times New Roman" w:cs="Times New Roman"/>
-          <w:sz w:val="24"/>
-          <w:szCs w:val="24"/>
-        </w:rPr>
-      </w:pPr>
-      <w:r>
-        <w:rPr>
-          <w:rFonts w:ascii="Times New Roman" w:eastAsia="Times New Roman" w:hAnsi="Times New Roman" w:cs="Times New Roman"/>
-          <w:sz w:val="24"/>
-          <w:szCs w:val="24"/>
-        </w:rPr>
-        <w:t>Response: 20 points are added to the player score</w:t>
-      </w:r>
-    </w:p>
-    <w:p>
-      <w:pPr>
-        <w:rPr>
-          <w:rFonts w:ascii="Times New Roman" w:eastAsia="Times New Roman" w:hAnsi="Times New Roman" w:cs="Times New Roman"/>
-          <w:sz w:val="24"/>
-          <w:szCs w:val="24"/>
-        </w:rPr>
-      </w:pPr>
-    </w:p>
-    <w:p>
-      <w:pPr>
-        <w:rPr>
-          <w:rFonts w:ascii="Times New Roman" w:eastAsia="Times New Roman" w:hAnsi="Times New Roman" w:cs="Times New Roman"/>
-          <w:sz w:val="24"/>
-          <w:szCs w:val="24"/>
-        </w:rPr>
-      </w:pPr>
-      <w:r>
-        <w:rPr>
-          <w:rFonts w:ascii="Times New Roman" w:eastAsia="Times New Roman" w:hAnsi="Times New Roman" w:cs="Times New Roman"/>
-          <w:sz w:val="24"/>
-          <w:szCs w:val="24"/>
-        </w:rPr>
-        <w:t>Stimulus: Player collects a coin</w:t>
-      </w:r>
-    </w:p>
-    <w:p>
-      <w:pPr>
-        <w:rPr>
-          <w:rFonts w:ascii="Times New Roman" w:eastAsia="Times New Roman" w:hAnsi="Times New Roman" w:cs="Times New Roman"/>
-          <w:sz w:val="24"/>
-          <w:szCs w:val="24"/>
-        </w:rPr>
-      </w:pPr>
-      <w:r>
-        <w:rPr>
-          <w:rFonts w:ascii="Times New Roman" w:eastAsia="Times New Roman" w:hAnsi="Times New Roman" w:cs="Times New Roman"/>
-          <w:sz w:val="24"/>
-          <w:szCs w:val="24"/>
-        </w:rPr>
-        <w:t>Response: 10 points are added to the player score</w:t>
+        <w:t>Stimulus: Player collides with an obstacle while having more than 1 life point</w:t>
+      </w:r>
+    </w:p>
+    <w:p>
+      <w:pPr>
+        <w:rPr>
+          <w:rFonts w:ascii="Times New Roman" w:eastAsia="Times New Roman" w:hAnsi="Times New Roman" w:cs="Times New Roman"/>
+          <w:sz w:val="24"/>
+          <w:szCs w:val="24"/>
+        </w:rPr>
+      </w:pPr>
+      <w:r>
+        <w:rPr>
+          <w:rFonts w:ascii="Times New Roman" w:eastAsia="Times New Roman" w:hAnsi="Times New Roman" w:cs="Times New Roman"/>
+          <w:sz w:val="24"/>
+          <w:szCs w:val="24"/>
+        </w:rPr>
+        <w:t>Response:  1 life point is reduced from the player</w:t>
+      </w:r>
+    </w:p>
+    <w:p>
+      <w:pPr>
+        <w:rPr>
+          <w:rFonts w:ascii="Times New Roman" w:eastAsia="Times New Roman" w:hAnsi="Times New Roman" w:cs="Times New Roman"/>
+          <w:sz w:val="24"/>
+          <w:szCs w:val="24"/>
+        </w:rPr>
+      </w:pPr>
+    </w:p>
+    <w:p>
+      <w:pPr>
+        <w:rPr>
+          <w:rFonts w:ascii="Times New Roman" w:eastAsia="Times New Roman" w:hAnsi="Times New Roman" w:cs="Times New Roman"/>
+          <w:sz w:val="24"/>
+          <w:szCs w:val="24"/>
+        </w:rPr>
+      </w:pPr>
+      <w:r>
+        <w:rPr>
+          <w:rFonts w:ascii="Times New Roman" w:eastAsia="Times New Roman" w:hAnsi="Times New Roman" w:cs="Times New Roman"/>
+          <w:sz w:val="24"/>
+          <w:szCs w:val="24"/>
+        </w:rPr>
+        <w:t>Stimulus: Player collides with an obstacle while having exactly 1 life point</w:t>
+      </w:r>
+    </w:p>
+    <w:p>
+      <w:pPr>
+        <w:rPr>
+          <w:rFonts w:ascii="Times New Roman" w:eastAsia="Times New Roman" w:hAnsi="Times New Roman" w:cs="Times New Roman"/>
+          <w:sz w:val="24"/>
+          <w:szCs w:val="24"/>
+        </w:rPr>
+      </w:pPr>
+      <w:r>
+        <w:rPr>
+          <w:rFonts w:ascii="Times New Roman" w:eastAsia="Times New Roman" w:hAnsi="Times New Roman" w:cs="Times New Roman"/>
+          <w:sz w:val="24"/>
+          <w:szCs w:val="24"/>
+        </w:rPr>
+        <w:t xml:space="preserve">Response:  Game over is activated and </w:t>
+      </w:r>
+      <w:r>
+        <w:rPr>
+          <w:rFonts w:ascii="Times New Roman" w:eastAsia="Times New Roman" w:hAnsi="Times New Roman" w:cs="Times New Roman"/>
+          <w:sz w:val="24"/>
+          <w:szCs w:val="24"/>
+        </w:rPr>
+        <w:t>the player</w:t>
+      </w:r>
+      <w:r>
+        <w:rPr>
+          <w:rFonts w:ascii="Times New Roman" w:eastAsia="Times New Roman" w:hAnsi="Times New Roman" w:cs="Times New Roman"/>
+          <w:sz w:val="24"/>
+          <w:szCs w:val="24"/>
+        </w:rPr>
+        <w:t xml:space="preserve"> </w:t>
+      </w:r>
+      <w:r>
+        <w:rPr>
+          <w:rFonts w:ascii="Times New Roman" w:eastAsia="Times New Roman" w:hAnsi="Times New Roman" w:cs="Times New Roman"/>
+          <w:sz w:val="24"/>
+          <w:szCs w:val="24"/>
+        </w:rPr>
+        <w:t>dies</w:t>
       </w:r>
     </w:p>
     <w:p>
@@ -8887,58 +9249,75 @@
           <w:sz w:val="24"/>
           <w:szCs w:val="24"/>
         </w:rPr>
-        <w:t>F06_01: The player must gain 1 point for every in-game unit traveled (HIGH)</w:t>
-      </w:r>
-    </w:p>
-    <w:p>
-      <w:pPr>
-        <w:rPr>
-          <w:rFonts w:ascii="Times New Roman" w:eastAsia="Times New Roman" w:hAnsi="Times New Roman" w:cs="Times New Roman"/>
-          <w:sz w:val="24"/>
-          <w:szCs w:val="24"/>
-        </w:rPr>
-      </w:pPr>
-      <w:r>
-        <w:rPr>
-          <w:rFonts w:ascii="Times New Roman" w:eastAsia="Times New Roman" w:hAnsi="Times New Roman" w:cs="Times New Roman"/>
-          <w:sz w:val="24"/>
-          <w:szCs w:val="24"/>
-        </w:rPr>
-        <w:t>F06_02: The player must gain 10 points for every collectible coin collected, and 20 points for every power-up collected</w:t>
-      </w:r>
-    </w:p>
-    <w:p>
-      <w:pPr>
-        <w:rPr>
-          <w:rFonts w:ascii="Times New Roman" w:eastAsia="Times New Roman" w:hAnsi="Times New Roman" w:cs="Times New Roman"/>
-          <w:sz w:val="24"/>
-          <w:szCs w:val="24"/>
-        </w:rPr>
-      </w:pPr>
-      <w:r>
-        <w:rPr>
-          <w:rFonts w:ascii="Times New Roman" w:eastAsia="Times New Roman" w:hAnsi="Times New Roman" w:cs="Times New Roman"/>
-          <w:sz w:val="24"/>
-          <w:szCs w:val="24"/>
-        </w:rPr>
-        <w:t>F06_03: The player must gain 20 points for every enemy killed</w:t>
-      </w:r>
-    </w:p>
-    <w:p>
-      <w:pPr>
-        <w:rPr>
-          <w:rFonts w:ascii="Times New Roman" w:eastAsia="Times New Roman" w:hAnsi="Times New Roman" w:cs="Times New Roman"/>
-          <w:sz w:val="24"/>
-          <w:szCs w:val="24"/>
-        </w:rPr>
-      </w:pPr>
-      <w:r>
-        <w:rPr>
-          <w:rFonts w:ascii="Times New Roman" w:eastAsia="Times New Roman" w:hAnsi="Times New Roman" w:cs="Times New Roman"/>
-          <w:sz w:val="24"/>
-          <w:szCs w:val="24"/>
-        </w:rPr>
-        <w:t>F06_04: Score must be displayed and constantly updated as a game session progresses</w:t>
+        <w:t>F07_01: The player life points must be displayed in a game session. (HIGH)</w:t>
+      </w:r>
+    </w:p>
+    <w:p>
+      <w:pPr>
+        <w:rPr>
+          <w:rFonts w:ascii="Times New Roman" w:eastAsia="Times New Roman" w:hAnsi="Times New Roman" w:cs="Times New Roman"/>
+          <w:sz w:val="24"/>
+          <w:szCs w:val="24"/>
+        </w:rPr>
+      </w:pPr>
+      <w:r>
+        <w:rPr>
+          <w:rFonts w:ascii="Times New Roman" w:eastAsia="Times New Roman" w:hAnsi="Times New Roman" w:cs="Times New Roman"/>
+          <w:sz w:val="24"/>
+          <w:szCs w:val="24"/>
+        </w:rPr>
+        <w:t>F07_02: The player must start with 3 life points in every game session (MEDIUM)</w:t>
+      </w:r>
+    </w:p>
+    <w:p>
+      <w:pPr>
+        <w:rPr>
+          <w:rFonts w:ascii="Times New Roman" w:eastAsia="Times New Roman" w:hAnsi="Times New Roman" w:cs="Times New Roman"/>
+          <w:sz w:val="24"/>
+          <w:szCs w:val="24"/>
+        </w:rPr>
+      </w:pPr>
+      <w:r>
+        <w:rPr>
+          <w:rFonts w:ascii="Times New Roman" w:eastAsia="Times New Roman" w:hAnsi="Times New Roman" w:cs="Times New Roman"/>
+          <w:sz w:val="24"/>
+          <w:szCs w:val="24"/>
+        </w:rPr>
+        <w:t>F07_03: Life points must be reduced by 1 upon collision with an obstacle or enemy. (HIGH)</w:t>
+      </w:r>
+    </w:p>
+    <w:p>
+      <w:pPr>
+        <w:rPr>
+          <w:rFonts w:ascii="Times New Roman" w:eastAsia="Times New Roman" w:hAnsi="Times New Roman" w:cs="Times New Roman"/>
+          <w:sz w:val="24"/>
+          <w:szCs w:val="24"/>
+        </w:rPr>
+      </w:pPr>
+      <w:r>
+        <w:rPr>
+          <w:rFonts w:ascii="Times New Roman" w:eastAsia="Times New Roman" w:hAnsi="Times New Roman" w:cs="Times New Roman"/>
+          <w:sz w:val="24"/>
+          <w:szCs w:val="24"/>
+        </w:rPr>
+        <w:t>F07_04: Upon reaching 0 life points, the player will die and game over is activated.  (HIGH)</w:t>
+      </w:r>
+    </w:p>
+    <w:p>
+      <w:pPr>
+        <w:rPr>
+          <w:rFonts w:ascii="Times New Roman" w:eastAsia="Times New Roman" w:hAnsi="Times New Roman" w:cs="Times New Roman"/>
+          <w:sz w:val="24"/>
+          <w:szCs w:val="24"/>
+        </w:rPr>
+      </w:pPr>
+      <w:r>
+        <w:rPr>
+          <w:rFonts w:ascii="Times New Roman" w:eastAsia="Times New Roman" w:hAnsi="Times New Roman" w:cs="Times New Roman"/>
+          <w:sz w:val="24"/>
+          <w:szCs w:val="24"/>
+        </w:rPr>
+        <w:t>F07_05: Falling off a platform must immediately activate game over. (HIGH)</w:t>
       </w:r>
     </w:p>
     <w:p>
@@ -8948,615 +9327,7 @@
           <w:rFonts w:ascii="Times New Roman" w:eastAsia="Times New Roman" w:hAnsi="Times New Roman" w:cs="Times New Roman"/>
         </w:rPr>
       </w:pPr>
-      <w:bookmarkStart w:id="21" w:name="_Toc96514931"/>
-      <w:r>
-        <w:rPr>
-          <w:rFonts w:ascii="Times New Roman" w:eastAsia="Times New Roman" w:hAnsi="Times New Roman" w:cs="Times New Roman"/>
-        </w:rPr>
-        <w:t>7. Life and Game Over System</w:t>
-      </w:r>
-      <w:bookmarkEnd w:id="21"/>
-    </w:p>
-    <w:p>
-      <w:pPr>
-        <w:rPr>
-          <w:rFonts w:ascii="Times New Roman" w:eastAsia="Times New Roman" w:hAnsi="Times New Roman" w:cs="Times New Roman"/>
-          <w:b/>
-          <w:sz w:val="24"/>
-          <w:szCs w:val="24"/>
-        </w:rPr>
-      </w:pPr>
-      <w:r>
-        <w:rPr>
-          <w:rFonts w:ascii="Times New Roman" w:eastAsia="Times New Roman" w:hAnsi="Times New Roman" w:cs="Times New Roman"/>
-          <w:b/>
-          <w:sz w:val="24"/>
-          <w:szCs w:val="24"/>
-        </w:rPr>
-        <w:t>Feature Description and Priority</w:t>
-      </w:r>
-    </w:p>
-    <w:p>
-      <w:pPr>
-        <w:rPr>
-          <w:rFonts w:ascii="Times New Roman" w:eastAsia="Times New Roman" w:hAnsi="Times New Roman" w:cs="Times New Roman"/>
-          <w:sz w:val="24"/>
-          <w:szCs w:val="24"/>
-        </w:rPr>
-      </w:pPr>
-      <w:r>
-        <w:rPr>
-          <w:rFonts w:ascii="Times New Roman" w:eastAsia="Times New Roman" w:hAnsi="Times New Roman" w:cs="Times New Roman"/>
-          <w:sz w:val="24"/>
-          <w:szCs w:val="24"/>
-        </w:rPr>
-        <w:t>Description: Game to include a life system for the player, which indicates the number of collisions with an obstacle or enemy can be accepted before game over.</w:t>
-      </w:r>
-    </w:p>
-    <w:p>
-      <w:pPr>
-        <w:rPr>
-          <w:rFonts w:ascii="Times New Roman" w:eastAsia="Times New Roman" w:hAnsi="Times New Roman" w:cs="Times New Roman"/>
-          <w:sz w:val="24"/>
-          <w:szCs w:val="24"/>
-        </w:rPr>
-      </w:pPr>
-      <w:r>
-        <w:rPr>
-          <w:rFonts w:ascii="Times New Roman" w:eastAsia="Times New Roman" w:hAnsi="Times New Roman" w:cs="Times New Roman"/>
-          <w:sz w:val="24"/>
-          <w:szCs w:val="24"/>
-        </w:rPr>
-        <w:t>Overall Priority: MEDIUM</w:t>
-      </w:r>
-    </w:p>
-    <w:p>
-      <w:pPr>
-        <w:rPr>
-          <w:rFonts w:ascii="Times New Roman" w:eastAsia="Times New Roman" w:hAnsi="Times New Roman" w:cs="Times New Roman"/>
-          <w:sz w:val="24"/>
-          <w:szCs w:val="24"/>
-        </w:rPr>
-      </w:pPr>
-    </w:p>
-    <w:p>
-      <w:pPr>
-        <w:rPr>
-          <w:rFonts w:ascii="Times New Roman" w:eastAsia="Times New Roman" w:hAnsi="Times New Roman" w:cs="Times New Roman"/>
-          <w:b/>
-          <w:sz w:val="24"/>
-          <w:szCs w:val="24"/>
-        </w:rPr>
-      </w:pPr>
-      <w:r>
-        <w:rPr>
-          <w:rFonts w:ascii="Times New Roman" w:eastAsia="Times New Roman" w:hAnsi="Times New Roman" w:cs="Times New Roman"/>
-          <w:b/>
-          <w:sz w:val="24"/>
-          <w:szCs w:val="24"/>
-        </w:rPr>
-        <w:t>Stimulus/Response Sequences</w:t>
-      </w:r>
-    </w:p>
-    <w:p>
-      <w:pPr>
-        <w:rPr>
-          <w:rFonts w:ascii="Times New Roman" w:eastAsia="Times New Roman" w:hAnsi="Times New Roman" w:cs="Times New Roman"/>
-          <w:sz w:val="24"/>
-          <w:szCs w:val="24"/>
-        </w:rPr>
-      </w:pPr>
-      <w:r>
-        <w:rPr>
-          <w:rFonts w:ascii="Times New Roman" w:eastAsia="Times New Roman" w:hAnsi="Times New Roman" w:cs="Times New Roman"/>
-          <w:sz w:val="24"/>
-          <w:szCs w:val="24"/>
-        </w:rPr>
-        <w:t>Stimulus: Player collides with an obstacle while having more than 1 life point</w:t>
-      </w:r>
-    </w:p>
-    <w:p>
-      <w:pPr>
-        <w:rPr>
-          <w:rFonts w:ascii="Times New Roman" w:eastAsia="Times New Roman" w:hAnsi="Times New Roman" w:cs="Times New Roman"/>
-          <w:sz w:val="24"/>
-          <w:szCs w:val="24"/>
-        </w:rPr>
-      </w:pPr>
-      <w:r>
-        <w:rPr>
-          <w:rFonts w:ascii="Times New Roman" w:eastAsia="Times New Roman" w:hAnsi="Times New Roman" w:cs="Times New Roman"/>
-          <w:sz w:val="24"/>
-          <w:szCs w:val="24"/>
-        </w:rPr>
-        <w:t>Response:  1 life point is reduced from the player</w:t>
-      </w:r>
-    </w:p>
-    <w:p>
-      <w:pPr>
-        <w:rPr>
-          <w:rFonts w:ascii="Times New Roman" w:eastAsia="Times New Roman" w:hAnsi="Times New Roman" w:cs="Times New Roman"/>
-          <w:sz w:val="24"/>
-          <w:szCs w:val="24"/>
-        </w:rPr>
-      </w:pPr>
-    </w:p>
-    <w:p>
-      <w:pPr>
-        <w:rPr>
-          <w:rFonts w:ascii="Times New Roman" w:eastAsia="Times New Roman" w:hAnsi="Times New Roman" w:cs="Times New Roman"/>
-          <w:sz w:val="24"/>
-          <w:szCs w:val="24"/>
-        </w:rPr>
-      </w:pPr>
-      <w:r>
-        <w:rPr>
-          <w:rFonts w:ascii="Times New Roman" w:eastAsia="Times New Roman" w:hAnsi="Times New Roman" w:cs="Times New Roman"/>
-          <w:sz w:val="24"/>
-          <w:szCs w:val="24"/>
-        </w:rPr>
-        <w:t>Stimulus: Player collides with an obstacle while having exactly 1 life point</w:t>
-      </w:r>
-    </w:p>
-    <w:p>
-      <w:pPr>
-        <w:rPr>
-          <w:rFonts w:ascii="Times New Roman" w:eastAsia="Times New Roman" w:hAnsi="Times New Roman" w:cs="Times New Roman"/>
-          <w:sz w:val="24"/>
-          <w:szCs w:val="24"/>
-        </w:rPr>
-      </w:pPr>
-      <w:r>
-        <w:rPr>
-          <w:rFonts w:ascii="Times New Roman" w:eastAsia="Times New Roman" w:hAnsi="Times New Roman" w:cs="Times New Roman"/>
-          <w:sz w:val="24"/>
-          <w:szCs w:val="24"/>
-        </w:rPr>
-        <w:lastRenderedPageBreak/>
-        <w:t>Response:  Game over is activated and the player ends</w:t>
-      </w:r>
-    </w:p>
-    <w:p>
-      <w:pPr>
-        <w:rPr>
-          <w:rFonts w:ascii="Times New Roman" w:eastAsia="Times New Roman" w:hAnsi="Times New Roman" w:cs="Times New Roman"/>
-          <w:sz w:val="24"/>
-          <w:szCs w:val="24"/>
-        </w:rPr>
-      </w:pPr>
-    </w:p>
-    <w:p>
-      <w:pPr>
-        <w:rPr>
-          <w:rFonts w:ascii="Times New Roman" w:eastAsia="Times New Roman" w:hAnsi="Times New Roman" w:cs="Times New Roman"/>
-          <w:b/>
-          <w:sz w:val="24"/>
-          <w:szCs w:val="24"/>
-        </w:rPr>
-      </w:pPr>
-      <w:r>
-        <w:rPr>
-          <w:rFonts w:ascii="Times New Roman" w:eastAsia="Times New Roman" w:hAnsi="Times New Roman" w:cs="Times New Roman"/>
-          <w:b/>
-          <w:sz w:val="24"/>
-          <w:szCs w:val="24"/>
-        </w:rPr>
-        <w:t>Functional Requirements</w:t>
-      </w:r>
-    </w:p>
-    <w:p>
-      <w:pPr>
-        <w:rPr>
-          <w:rFonts w:ascii="Times New Roman" w:eastAsia="Times New Roman" w:hAnsi="Times New Roman" w:cs="Times New Roman"/>
-          <w:sz w:val="24"/>
-          <w:szCs w:val="24"/>
-        </w:rPr>
-      </w:pPr>
-      <w:r>
-        <w:rPr>
-          <w:rFonts w:ascii="Times New Roman" w:eastAsia="Times New Roman" w:hAnsi="Times New Roman" w:cs="Times New Roman"/>
-          <w:sz w:val="24"/>
-          <w:szCs w:val="24"/>
-        </w:rPr>
-        <w:t>F07_01: The player life points must be displayed in a game session. (HIGH)</w:t>
-      </w:r>
-    </w:p>
-    <w:p>
-      <w:pPr>
-        <w:rPr>
-          <w:rFonts w:ascii="Times New Roman" w:eastAsia="Times New Roman" w:hAnsi="Times New Roman" w:cs="Times New Roman"/>
-          <w:sz w:val="24"/>
-          <w:szCs w:val="24"/>
-        </w:rPr>
-      </w:pPr>
-      <w:r>
-        <w:rPr>
-          <w:rFonts w:ascii="Times New Roman" w:eastAsia="Times New Roman" w:hAnsi="Times New Roman" w:cs="Times New Roman"/>
-          <w:sz w:val="24"/>
-          <w:szCs w:val="24"/>
-        </w:rPr>
-        <w:t>F07_02: The player must start with 3 life points in every game session (MEDIUM)</w:t>
-      </w:r>
-    </w:p>
-    <w:p>
-      <w:pPr>
-        <w:rPr>
-          <w:rFonts w:ascii="Times New Roman" w:eastAsia="Times New Roman" w:hAnsi="Times New Roman" w:cs="Times New Roman"/>
-          <w:sz w:val="24"/>
-          <w:szCs w:val="24"/>
-        </w:rPr>
-      </w:pPr>
-      <w:r>
-        <w:rPr>
-          <w:rFonts w:ascii="Times New Roman" w:eastAsia="Times New Roman" w:hAnsi="Times New Roman" w:cs="Times New Roman"/>
-          <w:sz w:val="24"/>
-          <w:szCs w:val="24"/>
-        </w:rPr>
-        <w:t>F07_03: Life points must be reduced by 1 upon collision with an obstacle or enemy. (HIGH)</w:t>
-      </w:r>
-    </w:p>
-    <w:p>
-      <w:pPr>
-        <w:rPr>
-          <w:rFonts w:ascii="Times New Roman" w:eastAsia="Times New Roman" w:hAnsi="Times New Roman" w:cs="Times New Roman"/>
-          <w:sz w:val="24"/>
-          <w:szCs w:val="24"/>
-        </w:rPr>
-      </w:pPr>
-      <w:r>
-        <w:rPr>
-          <w:rFonts w:ascii="Times New Roman" w:eastAsia="Times New Roman" w:hAnsi="Times New Roman" w:cs="Times New Roman"/>
-          <w:sz w:val="24"/>
-          <w:szCs w:val="24"/>
-        </w:rPr>
-        <w:t>F07_04: Upon reaching 0 life points, the player will die and game over is activated.  (HIGH)</w:t>
-      </w:r>
-    </w:p>
-    <w:p>
-      <w:pPr>
-        <w:rPr>
-          <w:rFonts w:ascii="Times New Roman" w:eastAsia="Times New Roman" w:hAnsi="Times New Roman" w:cs="Times New Roman"/>
-          <w:sz w:val="24"/>
-          <w:szCs w:val="24"/>
-        </w:rPr>
-      </w:pPr>
-      <w:r>
-        <w:rPr>
-          <w:rFonts w:ascii="Times New Roman" w:eastAsia="Times New Roman" w:hAnsi="Times New Roman" w:cs="Times New Roman"/>
-          <w:sz w:val="24"/>
-          <w:szCs w:val="24"/>
-        </w:rPr>
-        <w:t>F07_05: Falling off a platform must immediately activate game over. (HIGH)</w:t>
-      </w:r>
-    </w:p>
-    <w:p>
-      <w:pPr>
-        <w:pStyle w:val="Heading2"/>
-        <w:rPr>
-          <w:rFonts w:ascii="Times New Roman" w:eastAsia="Times New Roman" w:hAnsi="Times New Roman" w:cs="Times New Roman"/>
-        </w:rPr>
-      </w:pPr>
       <w:bookmarkStart w:id="22" w:name="_Toc96514932"/>
-      <w:r>
-        <w:rPr>
-          <w:rFonts w:ascii="Times New Roman" w:eastAsia="Times New Roman" w:hAnsi="Times New Roman" w:cs="Times New Roman"/>
-        </w:rPr>
-        <w:t>8. Player Movement and Attack System</w:t>
-      </w:r>
-      <w:bookmarkEnd w:id="22"/>
-    </w:p>
-    <w:p>
-      <w:pPr>
-        <w:rPr>
-          <w:rFonts w:ascii="Times New Roman" w:eastAsia="Times New Roman" w:hAnsi="Times New Roman" w:cs="Times New Roman"/>
-          <w:b/>
-          <w:sz w:val="24"/>
-          <w:szCs w:val="24"/>
-        </w:rPr>
-      </w:pPr>
-      <w:r>
-        <w:rPr>
-          <w:rFonts w:ascii="Times New Roman" w:eastAsia="Times New Roman" w:hAnsi="Times New Roman" w:cs="Times New Roman"/>
-          <w:b/>
-          <w:sz w:val="24"/>
-          <w:szCs w:val="24"/>
-        </w:rPr>
-        <w:t>Feature Description and Priority</w:t>
-      </w:r>
-    </w:p>
-    <w:p>
-      <w:pPr>
-        <w:rPr>
-          <w:rFonts w:ascii="Times New Roman" w:eastAsia="Times New Roman" w:hAnsi="Times New Roman" w:cs="Times New Roman"/>
-          <w:sz w:val="24"/>
-          <w:szCs w:val="24"/>
-        </w:rPr>
-      </w:pPr>
-      <w:r>
-        <w:rPr>
-          <w:rFonts w:ascii="Times New Roman" w:eastAsia="Times New Roman" w:hAnsi="Times New Roman" w:cs="Times New Roman"/>
-          <w:sz w:val="24"/>
-          <w:szCs w:val="24"/>
-        </w:rPr>
-        <w:t>Description: The player controls a character that automatically runs rightwards constantly. The player must be able to control the character by jumping and attacking.</w:t>
-      </w:r>
-    </w:p>
-    <w:p>
-      <w:pPr>
-        <w:rPr>
-          <w:rFonts w:ascii="Times New Roman" w:eastAsia="Times New Roman" w:hAnsi="Times New Roman" w:cs="Times New Roman"/>
-          <w:sz w:val="24"/>
-          <w:szCs w:val="24"/>
-        </w:rPr>
-      </w:pPr>
-      <w:r>
-        <w:rPr>
-          <w:rFonts w:ascii="Times New Roman" w:eastAsia="Times New Roman" w:hAnsi="Times New Roman" w:cs="Times New Roman"/>
-          <w:sz w:val="24"/>
-          <w:szCs w:val="24"/>
-        </w:rPr>
-        <w:t>Overall Priority:  HIGH</w:t>
-      </w:r>
-    </w:p>
-    <w:p>
-      <w:pPr>
-        <w:rPr>
-          <w:rFonts w:ascii="Times New Roman" w:eastAsia="Times New Roman" w:hAnsi="Times New Roman" w:cs="Times New Roman"/>
-          <w:sz w:val="24"/>
-          <w:szCs w:val="24"/>
-        </w:rPr>
-      </w:pPr>
-    </w:p>
-    <w:p>
-      <w:pPr>
-        <w:rPr>
-          <w:rFonts w:ascii="Times New Roman" w:eastAsia="Times New Roman" w:hAnsi="Times New Roman" w:cs="Times New Roman"/>
-          <w:b/>
-          <w:sz w:val="24"/>
-          <w:szCs w:val="24"/>
-        </w:rPr>
-      </w:pPr>
-      <w:r>
-        <w:rPr>
-          <w:rFonts w:ascii="Times New Roman" w:eastAsia="Times New Roman" w:hAnsi="Times New Roman" w:cs="Times New Roman"/>
-          <w:b/>
-          <w:sz w:val="24"/>
-          <w:szCs w:val="24"/>
-        </w:rPr>
-        <w:t>Stimulus/Response Sequences</w:t>
-      </w:r>
-    </w:p>
-    <w:p>
-      <w:pPr>
-        <w:rPr>
-          <w:rFonts w:ascii="Times New Roman" w:eastAsia="Times New Roman" w:hAnsi="Times New Roman" w:cs="Times New Roman"/>
-          <w:sz w:val="24"/>
-          <w:szCs w:val="24"/>
-        </w:rPr>
-      </w:pPr>
-      <w:r>
-        <w:rPr>
-          <w:rFonts w:ascii="Times New Roman" w:eastAsia="Times New Roman" w:hAnsi="Times New Roman" w:cs="Times New Roman"/>
-          <w:sz w:val="24"/>
-          <w:szCs w:val="24"/>
-        </w:rPr>
-        <w:t>Stimulus: Player presses the attack button</w:t>
-      </w:r>
-    </w:p>
-    <w:p>
-      <w:pPr>
-        <w:rPr>
-          <w:rFonts w:ascii="Times New Roman" w:eastAsia="Times New Roman" w:hAnsi="Times New Roman" w:cs="Times New Roman"/>
-          <w:sz w:val="24"/>
-          <w:szCs w:val="24"/>
-        </w:rPr>
-      </w:pPr>
-      <w:r>
-        <w:rPr>
-          <w:rFonts w:ascii="Times New Roman" w:eastAsia="Times New Roman" w:hAnsi="Times New Roman" w:cs="Times New Roman"/>
-          <w:sz w:val="24"/>
-          <w:szCs w:val="24"/>
-        </w:rPr>
-        <w:t>Response:  Player shoots a projectile before him</w:t>
-      </w:r>
-    </w:p>
-    <w:p>
-      <w:pPr>
-        <w:rPr>
-          <w:rFonts w:ascii="Times New Roman" w:eastAsia="Times New Roman" w:hAnsi="Times New Roman" w:cs="Times New Roman"/>
-          <w:sz w:val="24"/>
-          <w:szCs w:val="24"/>
-        </w:rPr>
-      </w:pPr>
-    </w:p>
-    <w:p>
-      <w:pPr>
-        <w:rPr>
-          <w:rFonts w:ascii="Times New Roman" w:eastAsia="Times New Roman" w:hAnsi="Times New Roman" w:cs="Times New Roman"/>
-          <w:sz w:val="24"/>
-          <w:szCs w:val="24"/>
-        </w:rPr>
-      </w:pPr>
-      <w:r>
-        <w:rPr>
-          <w:rFonts w:ascii="Times New Roman" w:eastAsia="Times New Roman" w:hAnsi="Times New Roman" w:cs="Times New Roman"/>
-          <w:sz w:val="24"/>
-          <w:szCs w:val="24"/>
-        </w:rPr>
-        <w:t>Stimulus: Player presses the jump button while standing on a platform</w:t>
-      </w:r>
-    </w:p>
-    <w:p>
-      <w:pPr>
-        <w:rPr>
-          <w:rFonts w:ascii="Times New Roman" w:eastAsia="Times New Roman" w:hAnsi="Times New Roman" w:cs="Times New Roman"/>
-          <w:sz w:val="24"/>
-          <w:szCs w:val="24"/>
-        </w:rPr>
-      </w:pPr>
-      <w:r>
-        <w:rPr>
-          <w:rFonts w:ascii="Times New Roman" w:eastAsia="Times New Roman" w:hAnsi="Times New Roman" w:cs="Times New Roman"/>
-          <w:sz w:val="24"/>
-          <w:szCs w:val="24"/>
-        </w:rPr>
-        <w:t>Response: Player character jumps upwards</w:t>
-      </w:r>
-    </w:p>
-    <w:p>
-      <w:pPr>
-        <w:rPr>
-          <w:rFonts w:ascii="Times New Roman" w:eastAsia="Times New Roman" w:hAnsi="Times New Roman" w:cs="Times New Roman"/>
-          <w:sz w:val="24"/>
-          <w:szCs w:val="24"/>
-        </w:rPr>
-      </w:pPr>
-    </w:p>
-    <w:p>
-      <w:pPr>
-        <w:rPr>
-          <w:rFonts w:ascii="Times New Roman" w:eastAsia="Times New Roman" w:hAnsi="Times New Roman" w:cs="Times New Roman"/>
-          <w:sz w:val="24"/>
-          <w:szCs w:val="24"/>
-        </w:rPr>
-      </w:pPr>
-      <w:r>
-        <w:rPr>
-          <w:rFonts w:ascii="Times New Roman" w:eastAsia="Times New Roman" w:hAnsi="Times New Roman" w:cs="Times New Roman"/>
-          <w:sz w:val="24"/>
-          <w:szCs w:val="24"/>
-        </w:rPr>
-        <w:t>Stimulus: Player presses the jump button while in the air</w:t>
-      </w:r>
-    </w:p>
-    <w:p>
-      <w:pPr>
-        <w:rPr>
-          <w:rFonts w:ascii="Times New Roman" w:eastAsia="Times New Roman" w:hAnsi="Times New Roman" w:cs="Times New Roman"/>
-          <w:sz w:val="24"/>
-          <w:szCs w:val="24"/>
-        </w:rPr>
-      </w:pPr>
-      <w:r>
-        <w:rPr>
-          <w:rFonts w:ascii="Times New Roman" w:eastAsia="Times New Roman" w:hAnsi="Times New Roman" w:cs="Times New Roman"/>
-          <w:sz w:val="24"/>
-          <w:szCs w:val="24"/>
-        </w:rPr>
-        <w:t>Response: Nothing happens</w:t>
-      </w:r>
-    </w:p>
-    <w:p>
-      <w:pPr>
-        <w:rPr>
-          <w:rFonts w:ascii="Times New Roman" w:eastAsia="Times New Roman" w:hAnsi="Times New Roman" w:cs="Times New Roman"/>
-          <w:sz w:val="24"/>
-          <w:szCs w:val="24"/>
-        </w:rPr>
-      </w:pPr>
-    </w:p>
-    <w:p>
-      <w:pPr>
-        <w:rPr>
-          <w:rFonts w:ascii="Times New Roman" w:eastAsia="Times New Roman" w:hAnsi="Times New Roman" w:cs="Times New Roman"/>
-          <w:b/>
-          <w:sz w:val="24"/>
-          <w:szCs w:val="24"/>
-        </w:rPr>
-      </w:pPr>
-      <w:r>
-        <w:rPr>
-          <w:rFonts w:ascii="Times New Roman" w:eastAsia="Times New Roman" w:hAnsi="Times New Roman" w:cs="Times New Roman"/>
-          <w:b/>
-          <w:sz w:val="24"/>
-          <w:szCs w:val="24"/>
-        </w:rPr>
-        <w:t>Functional Requirements</w:t>
-      </w:r>
-    </w:p>
-    <w:p>
-      <w:pPr>
-        <w:rPr>
-          <w:rFonts w:ascii="Times New Roman" w:eastAsia="Times New Roman" w:hAnsi="Times New Roman" w:cs="Times New Roman"/>
-          <w:sz w:val="24"/>
-          <w:szCs w:val="24"/>
-        </w:rPr>
-      </w:pPr>
-      <w:r>
-        <w:rPr>
-          <w:rFonts w:ascii="Times New Roman" w:eastAsia="Times New Roman" w:hAnsi="Times New Roman" w:cs="Times New Roman"/>
-          <w:sz w:val="24"/>
-          <w:szCs w:val="24"/>
-        </w:rPr>
-        <w:t>F08_01: The player must be constantly running rightwards (HIGH)</w:t>
-      </w:r>
-    </w:p>
-    <w:p>
-      <w:pPr>
-        <w:rPr>
-          <w:rFonts w:ascii="Times New Roman" w:eastAsia="Times New Roman" w:hAnsi="Times New Roman" w:cs="Times New Roman"/>
-          <w:sz w:val="24"/>
-          <w:szCs w:val="24"/>
-        </w:rPr>
-      </w:pPr>
-      <w:r>
-        <w:rPr>
-          <w:rFonts w:ascii="Times New Roman" w:eastAsia="Times New Roman" w:hAnsi="Times New Roman" w:cs="Times New Roman"/>
-          <w:sz w:val="24"/>
-          <w:szCs w:val="24"/>
-        </w:rPr>
-        <w:t>F08_02: The player must be running at a constant speed (HIGH)</w:t>
-      </w:r>
-    </w:p>
-    <w:p>
-      <w:pPr>
-        <w:rPr>
-          <w:rFonts w:ascii="Times New Roman" w:eastAsia="Times New Roman" w:hAnsi="Times New Roman" w:cs="Times New Roman"/>
-          <w:sz w:val="24"/>
-          <w:szCs w:val="24"/>
-        </w:rPr>
-      </w:pPr>
-      <w:r>
-        <w:rPr>
-          <w:rFonts w:ascii="Times New Roman" w:eastAsia="Times New Roman" w:hAnsi="Times New Roman" w:cs="Times New Roman"/>
-          <w:sz w:val="24"/>
-          <w:szCs w:val="24"/>
-        </w:rPr>
-        <w:t>F08_03: The player must be able to jump when the jump button is pressed while standing on top of a platform, providing a burst of vertical motion (HIGH)</w:t>
-      </w:r>
-    </w:p>
-    <w:p>
-      <w:pPr>
-        <w:rPr>
-          <w:rFonts w:ascii="Times New Roman" w:eastAsia="Times New Roman" w:hAnsi="Times New Roman" w:cs="Times New Roman"/>
-          <w:sz w:val="24"/>
-          <w:szCs w:val="24"/>
-        </w:rPr>
-      </w:pPr>
-      <w:r>
-        <w:rPr>
-          <w:rFonts w:ascii="Times New Roman" w:eastAsia="Times New Roman" w:hAnsi="Times New Roman" w:cs="Times New Roman"/>
-          <w:sz w:val="24"/>
-          <w:szCs w:val="24"/>
-        </w:rPr>
-        <w:t>F08_04: The player must be able to attack when the attack button is pressed, shooting a projectile forward (HIGH)</w:t>
-      </w:r>
-    </w:p>
-    <w:p>
-      <w:pPr>
-        <w:rPr>
-          <w:sz w:val="24"/>
-          <w:szCs w:val="24"/>
-        </w:rPr>
-      </w:pPr>
-      <w:r>
-        <w:rPr>
-          <w:rFonts w:ascii="Times New Roman" w:eastAsia="Times New Roman" w:hAnsi="Times New Roman" w:cs="Times New Roman"/>
-          <w:sz w:val="24"/>
-          <w:szCs w:val="24"/>
-        </w:rPr>
-        <w:t>F08_05: The player projectiles must eliminate enemies upon contact. (HIGH)</w:t>
-      </w:r>
     </w:p>
     <w:p/>
     <w:p/>
@@ -9570,6 +9341,349 @@
           <w:rFonts w:ascii="Times New Roman" w:eastAsia="Times New Roman" w:hAnsi="Times New Roman" w:cs="Times New Roman"/>
         </w:rPr>
       </w:pPr>
+      <w:r>
+        <w:rPr>
+          <w:rFonts w:ascii="Times New Roman" w:eastAsia="Times New Roman" w:hAnsi="Times New Roman" w:cs="Times New Roman"/>
+        </w:rPr>
+        <w:lastRenderedPageBreak/>
+        <w:t>8. Player Movement and Attack System</w:t>
+      </w:r>
+      <w:bookmarkEnd w:id="22"/>
+    </w:p>
+    <w:p>
+      <w:pPr>
+        <w:rPr>
+          <w:rFonts w:ascii="Times New Roman" w:eastAsia="Times New Roman" w:hAnsi="Times New Roman" w:cs="Times New Roman"/>
+          <w:b/>
+          <w:sz w:val="24"/>
+          <w:szCs w:val="24"/>
+        </w:rPr>
+      </w:pPr>
+      <w:r>
+        <w:rPr>
+          <w:rFonts w:ascii="Times New Roman" w:eastAsia="Times New Roman" w:hAnsi="Times New Roman" w:cs="Times New Roman"/>
+          <w:b/>
+          <w:sz w:val="24"/>
+          <w:szCs w:val="24"/>
+        </w:rPr>
+        <w:t>Feature Description and Priority</w:t>
+      </w:r>
+    </w:p>
+    <w:p>
+      <w:pPr>
+        <w:rPr>
+          <w:rFonts w:ascii="Times New Roman" w:eastAsia="Times New Roman" w:hAnsi="Times New Roman" w:cs="Times New Roman"/>
+          <w:sz w:val="24"/>
+          <w:szCs w:val="24"/>
+        </w:rPr>
+      </w:pPr>
+      <w:r>
+        <w:rPr>
+          <w:rFonts w:ascii="Times New Roman" w:eastAsia="Times New Roman" w:hAnsi="Times New Roman" w:cs="Times New Roman"/>
+          <w:sz w:val="24"/>
+          <w:szCs w:val="24"/>
+        </w:rPr>
+        <w:t>Description: The player controls a character that automatically runs rightwards constantly. The player must be able to control the character by jumping and attacking.</w:t>
+      </w:r>
+    </w:p>
+    <w:p>
+      <w:pPr>
+        <w:rPr>
+          <w:rFonts w:ascii="Times New Roman" w:eastAsia="Times New Roman" w:hAnsi="Times New Roman" w:cs="Times New Roman"/>
+          <w:sz w:val="24"/>
+          <w:szCs w:val="24"/>
+        </w:rPr>
+      </w:pPr>
+      <w:r>
+        <w:rPr>
+          <w:rFonts w:ascii="Times New Roman" w:eastAsia="Times New Roman" w:hAnsi="Times New Roman" w:cs="Times New Roman"/>
+          <w:sz w:val="24"/>
+          <w:szCs w:val="24"/>
+        </w:rPr>
+        <w:t>Overall Priority:  HIGH</w:t>
+      </w:r>
+    </w:p>
+    <w:p>
+      <w:pPr>
+        <w:rPr>
+          <w:rFonts w:ascii="Times New Roman" w:eastAsia="Times New Roman" w:hAnsi="Times New Roman" w:cs="Times New Roman"/>
+          <w:sz w:val="24"/>
+          <w:szCs w:val="24"/>
+        </w:rPr>
+      </w:pPr>
+    </w:p>
+    <w:p>
+      <w:pPr>
+        <w:rPr>
+          <w:rFonts w:ascii="Times New Roman" w:eastAsia="Times New Roman" w:hAnsi="Times New Roman" w:cs="Times New Roman"/>
+          <w:b/>
+          <w:sz w:val="24"/>
+          <w:szCs w:val="24"/>
+        </w:rPr>
+      </w:pPr>
+      <w:r>
+        <w:rPr>
+          <w:rFonts w:ascii="Times New Roman" w:eastAsia="Times New Roman" w:hAnsi="Times New Roman" w:cs="Times New Roman"/>
+          <w:b/>
+          <w:sz w:val="24"/>
+          <w:szCs w:val="24"/>
+        </w:rPr>
+        <w:t>Stimulus/Response Sequences</w:t>
+      </w:r>
+    </w:p>
+    <w:p>
+      <w:pPr>
+        <w:rPr>
+          <w:rFonts w:ascii="Times New Roman" w:eastAsia="Times New Roman" w:hAnsi="Times New Roman" w:cs="Times New Roman"/>
+          <w:sz w:val="24"/>
+          <w:szCs w:val="24"/>
+        </w:rPr>
+      </w:pPr>
+      <w:r>
+        <w:rPr>
+          <w:rFonts w:ascii="Times New Roman" w:eastAsia="Times New Roman" w:hAnsi="Times New Roman" w:cs="Times New Roman"/>
+          <w:sz w:val="24"/>
+          <w:szCs w:val="24"/>
+        </w:rPr>
+        <w:t>Stimulus: Player presses the attack button</w:t>
+      </w:r>
+    </w:p>
+    <w:p>
+      <w:pPr>
+        <w:rPr>
+          <w:rFonts w:ascii="Times New Roman" w:eastAsia="Times New Roman" w:hAnsi="Times New Roman" w:cs="Times New Roman"/>
+          <w:sz w:val="24"/>
+          <w:szCs w:val="24"/>
+        </w:rPr>
+      </w:pPr>
+      <w:r>
+        <w:rPr>
+          <w:rFonts w:ascii="Times New Roman" w:eastAsia="Times New Roman" w:hAnsi="Times New Roman" w:cs="Times New Roman"/>
+          <w:sz w:val="24"/>
+          <w:szCs w:val="24"/>
+        </w:rPr>
+        <w:t>Response:  Player shoots a projectile before him</w:t>
+      </w:r>
+    </w:p>
+    <w:p>
+      <w:pPr>
+        <w:rPr>
+          <w:rFonts w:ascii="Times New Roman" w:eastAsia="Times New Roman" w:hAnsi="Times New Roman" w:cs="Times New Roman"/>
+          <w:sz w:val="24"/>
+          <w:szCs w:val="24"/>
+        </w:rPr>
+      </w:pPr>
+    </w:p>
+    <w:p>
+      <w:pPr>
+        <w:rPr>
+          <w:rFonts w:ascii="Times New Roman" w:eastAsia="Times New Roman" w:hAnsi="Times New Roman" w:cs="Times New Roman"/>
+          <w:sz w:val="24"/>
+          <w:szCs w:val="24"/>
+        </w:rPr>
+      </w:pPr>
+      <w:r>
+        <w:rPr>
+          <w:rFonts w:ascii="Times New Roman" w:eastAsia="Times New Roman" w:hAnsi="Times New Roman" w:cs="Times New Roman"/>
+          <w:sz w:val="24"/>
+          <w:szCs w:val="24"/>
+        </w:rPr>
+        <w:t>Stimulus: Player presses the jump button while standing on a platform</w:t>
+      </w:r>
+    </w:p>
+    <w:p>
+      <w:pPr>
+        <w:rPr>
+          <w:rFonts w:ascii="Times New Roman" w:eastAsia="Times New Roman" w:hAnsi="Times New Roman" w:cs="Times New Roman"/>
+          <w:sz w:val="24"/>
+          <w:szCs w:val="24"/>
+        </w:rPr>
+      </w:pPr>
+      <w:r>
+        <w:rPr>
+          <w:rFonts w:ascii="Times New Roman" w:eastAsia="Times New Roman" w:hAnsi="Times New Roman" w:cs="Times New Roman"/>
+          <w:sz w:val="24"/>
+          <w:szCs w:val="24"/>
+        </w:rPr>
+        <w:t>Response: Player character jumps upwards</w:t>
+      </w:r>
+    </w:p>
+    <w:p>
+      <w:pPr>
+        <w:rPr>
+          <w:rFonts w:ascii="Times New Roman" w:eastAsia="Times New Roman" w:hAnsi="Times New Roman" w:cs="Times New Roman"/>
+          <w:sz w:val="24"/>
+          <w:szCs w:val="24"/>
+        </w:rPr>
+      </w:pPr>
+    </w:p>
+    <w:p>
+      <w:pPr>
+        <w:rPr>
+          <w:rFonts w:ascii="Times New Roman" w:eastAsia="Times New Roman" w:hAnsi="Times New Roman" w:cs="Times New Roman"/>
+          <w:sz w:val="24"/>
+          <w:szCs w:val="24"/>
+        </w:rPr>
+      </w:pPr>
+      <w:r>
+        <w:rPr>
+          <w:rFonts w:ascii="Times New Roman" w:eastAsia="Times New Roman" w:hAnsi="Times New Roman" w:cs="Times New Roman"/>
+          <w:sz w:val="24"/>
+          <w:szCs w:val="24"/>
+        </w:rPr>
+        <w:t>Stimulus: Player presses the jump button while in the air</w:t>
+      </w:r>
+    </w:p>
+    <w:p>
+      <w:pPr>
+        <w:rPr>
+          <w:rFonts w:ascii="Times New Roman" w:eastAsia="Times New Roman" w:hAnsi="Times New Roman" w:cs="Times New Roman"/>
+          <w:sz w:val="24"/>
+          <w:szCs w:val="24"/>
+        </w:rPr>
+      </w:pPr>
+      <w:r>
+        <w:rPr>
+          <w:rFonts w:ascii="Times New Roman" w:eastAsia="Times New Roman" w:hAnsi="Times New Roman" w:cs="Times New Roman"/>
+          <w:sz w:val="24"/>
+          <w:szCs w:val="24"/>
+        </w:rPr>
+        <w:t>Response: Nothing happens</w:t>
+      </w:r>
+    </w:p>
+    <w:p>
+      <w:pPr>
+        <w:rPr>
+          <w:rFonts w:ascii="Times New Roman" w:eastAsia="Times New Roman" w:hAnsi="Times New Roman" w:cs="Times New Roman"/>
+          <w:sz w:val="24"/>
+          <w:szCs w:val="24"/>
+        </w:rPr>
+      </w:pPr>
+    </w:p>
+    <w:p>
+      <w:pPr>
+        <w:rPr>
+          <w:rFonts w:ascii="Times New Roman" w:eastAsia="Times New Roman" w:hAnsi="Times New Roman" w:cs="Times New Roman"/>
+          <w:b/>
+          <w:sz w:val="24"/>
+          <w:szCs w:val="24"/>
+        </w:rPr>
+      </w:pPr>
+      <w:r>
+        <w:rPr>
+          <w:rFonts w:ascii="Times New Roman" w:eastAsia="Times New Roman" w:hAnsi="Times New Roman" w:cs="Times New Roman"/>
+          <w:b/>
+          <w:sz w:val="24"/>
+          <w:szCs w:val="24"/>
+        </w:rPr>
+        <w:t>Functional Requirements</w:t>
+      </w:r>
+    </w:p>
+    <w:p>
+      <w:pPr>
+        <w:rPr>
+          <w:rFonts w:ascii="Times New Roman" w:eastAsia="Times New Roman" w:hAnsi="Times New Roman" w:cs="Times New Roman"/>
+          <w:sz w:val="24"/>
+          <w:szCs w:val="24"/>
+        </w:rPr>
+      </w:pPr>
+      <w:r>
+        <w:rPr>
+          <w:rFonts w:ascii="Times New Roman" w:eastAsia="Times New Roman" w:hAnsi="Times New Roman" w:cs="Times New Roman"/>
+          <w:sz w:val="24"/>
+          <w:szCs w:val="24"/>
+        </w:rPr>
+        <w:t>F08_01: The player must be constantly running rightwards (HIGH)</w:t>
+      </w:r>
+    </w:p>
+    <w:p>
+      <w:pPr>
+        <w:rPr>
+          <w:rFonts w:ascii="Times New Roman" w:eastAsia="Times New Roman" w:hAnsi="Times New Roman" w:cs="Times New Roman"/>
+          <w:sz w:val="24"/>
+          <w:szCs w:val="24"/>
+        </w:rPr>
+      </w:pPr>
+      <w:r>
+        <w:rPr>
+          <w:rFonts w:ascii="Times New Roman" w:eastAsia="Times New Roman" w:hAnsi="Times New Roman" w:cs="Times New Roman"/>
+          <w:sz w:val="24"/>
+          <w:szCs w:val="24"/>
+        </w:rPr>
+        <w:t>F08_02: The player must be running at a constant speed (HIGH)</w:t>
+      </w:r>
+    </w:p>
+    <w:p>
+      <w:pPr>
+        <w:rPr>
+          <w:rFonts w:ascii="Times New Roman" w:eastAsia="Times New Roman" w:hAnsi="Times New Roman" w:cs="Times New Roman"/>
+          <w:sz w:val="24"/>
+          <w:szCs w:val="24"/>
+        </w:rPr>
+      </w:pPr>
+      <w:r>
+        <w:rPr>
+          <w:rFonts w:ascii="Times New Roman" w:eastAsia="Times New Roman" w:hAnsi="Times New Roman" w:cs="Times New Roman"/>
+          <w:sz w:val="24"/>
+          <w:szCs w:val="24"/>
+        </w:rPr>
+        <w:t>F08_03: The player must be able to jump when the jump button is pressed while standing on top of a platform, providing a burst of vertical motion (HIGH)</w:t>
+      </w:r>
+    </w:p>
+    <w:p>
+      <w:pPr>
+        <w:rPr>
+          <w:rFonts w:ascii="Times New Roman" w:eastAsia="Times New Roman" w:hAnsi="Times New Roman" w:cs="Times New Roman"/>
+          <w:sz w:val="24"/>
+          <w:szCs w:val="24"/>
+        </w:rPr>
+      </w:pPr>
+      <w:r>
+        <w:rPr>
+          <w:rFonts w:ascii="Times New Roman" w:eastAsia="Times New Roman" w:hAnsi="Times New Roman" w:cs="Times New Roman"/>
+          <w:sz w:val="24"/>
+          <w:szCs w:val="24"/>
+        </w:rPr>
+        <w:t>F08_04: The player must be able to attack when the attack button is pressed, shooting a projectile forward (HIGH)</w:t>
+      </w:r>
+    </w:p>
+    <w:p>
+      <w:pPr>
+        <w:rPr>
+          <w:sz w:val="24"/>
+          <w:szCs w:val="24"/>
+        </w:rPr>
+      </w:pPr>
+      <w:r>
+        <w:rPr>
+          <w:rFonts w:ascii="Times New Roman" w:eastAsia="Times New Roman" w:hAnsi="Times New Roman" w:cs="Times New Roman"/>
+          <w:sz w:val="24"/>
+          <w:szCs w:val="24"/>
+        </w:rPr>
+        <w:t>F08_05: The player projectiles must eliminate enemies upon contact. (HIGH)</w:t>
+      </w:r>
+    </w:p>
+    <w:p/>
+    <w:p/>
+    <w:p/>
+    <w:p/>
+    <w:p/>
+    <w:p/>
+    <w:p/>
+    <w:p/>
+    <w:p/>
+    <w:p/>
+    <w:p/>
+    <w:p/>
+    <w:p/>
+    <w:p/>
+    <w:p>
+      <w:pPr>
+        <w:pStyle w:val="Heading2"/>
+        <w:rPr>
+          <w:rFonts w:ascii="Times New Roman" w:eastAsia="Times New Roman" w:hAnsi="Times New Roman" w:cs="Times New Roman"/>
+        </w:rPr>
+      </w:pPr>
       <w:bookmarkStart w:id="23" w:name="_xn87ir72prw8" w:colFirst="0" w:colLast="0"/>
       <w:bookmarkStart w:id="24" w:name="_Toc96514933"/>
       <w:bookmarkEnd w:id="23"/>
@@ -9615,7 +9729,23 @@
           <w:sz w:val="24"/>
           <w:szCs w:val="24"/>
         </w:rPr>
-        <w:t>Description: The game revolves around multiple sports themes throughout gameplay. Each sports theme will influence the overall game aesthetic, the player character actions and types of obstacles and enemies. The theme will rotate upon reaching a certain distance in the game.</w:t>
+        <w:t xml:space="preserve">Description: The game revolves around multiple sports themes throughout gameplay. Each sports theme will influence the overall game aesthetic, the player character actions and types of obstacles and enemies. The theme will rotate upon </w:t>
+      </w:r>
+      <w:r>
+        <w:rPr>
+          <w:rFonts w:ascii="Times New Roman" w:eastAsia="Times New Roman" w:hAnsi="Times New Roman" w:cs="Times New Roman"/>
+          <w:sz w:val="24"/>
+          <w:szCs w:val="24"/>
+        </w:rPr>
+        <w:t>surviving for 30 seconds</w:t>
+      </w:r>
+      <w:r>
+        <w:rPr>
+          <w:rFonts w:ascii="Times New Roman" w:eastAsia="Times New Roman" w:hAnsi="Times New Roman" w:cs="Times New Roman"/>
+          <w:sz w:val="24"/>
+          <w:szCs w:val="24"/>
+        </w:rPr>
+        <w:t xml:space="preserve"> in the game.</w:t>
       </w:r>
     </w:p>
     <w:p>
@@ -9678,7 +9808,15 @@
           <w:sz w:val="24"/>
           <w:szCs w:val="24"/>
         </w:rPr>
-        <w:t>Stimulus: Player travels exactly 1000 meters</w:t>
+        <w:t xml:space="preserve">Stimulus: Player travels </w:t>
+      </w:r>
+      <w:r>
+        <w:rPr>
+          <w:rFonts w:ascii="Times New Roman" w:eastAsia="Times New Roman" w:hAnsi="Times New Roman" w:cs="Times New Roman"/>
+          <w:sz w:val="24"/>
+          <w:szCs w:val="24"/>
+        </w:rPr>
+        <w:t>survive exactly 30 seconds</w:t>
       </w:r>
     </w:p>
     <w:p>
@@ -9740,7 +9878,23 @@
           <w:sz w:val="24"/>
           <w:szCs w:val="24"/>
         </w:rPr>
-        <w:t>F09_01: The game must rotate themes every 1000m (HIGH)</w:t>
+        <w:t xml:space="preserve">F09_01: The game must rotate themes every </w:t>
+      </w:r>
+      <w:r>
+        <w:rPr>
+          <w:rFonts w:ascii="Times New Roman" w:eastAsia="Times New Roman" w:hAnsi="Times New Roman" w:cs="Times New Roman"/>
+          <w:sz w:val="24"/>
+          <w:szCs w:val="24"/>
+        </w:rPr>
+        <w:t>30 seconds</w:t>
+      </w:r>
+      <w:r>
+        <w:rPr>
+          <w:rFonts w:ascii="Times New Roman" w:eastAsia="Times New Roman" w:hAnsi="Times New Roman" w:cs="Times New Roman"/>
+          <w:sz w:val="24"/>
+          <w:szCs w:val="24"/>
+        </w:rPr>
+        <w:t xml:space="preserve"> (HIGH)</w:t>
       </w:r>
     </w:p>
     <w:p>
@@ -9776,189 +9930,6 @@
         </w:rPr>
         <w:t>F09_03: The game must include a badminton theme (HIGH)</w:t>
       </w:r>
-    </w:p>
-    <w:p>
-      <w:pPr>
-        <w:rPr>
-          <w:rFonts w:ascii="Times New Roman" w:eastAsia="Times New Roman" w:hAnsi="Times New Roman" w:cs="Times New Roman"/>
-          <w:sz w:val="24"/>
-          <w:szCs w:val="24"/>
-        </w:rPr>
-      </w:pPr>
-      <w:r>
-        <w:rPr>
-          <w:rFonts w:ascii="Times New Roman" w:eastAsia="Times New Roman" w:hAnsi="Times New Roman" w:cs="Times New Roman"/>
-          <w:sz w:val="24"/>
-          <w:szCs w:val="24"/>
-        </w:rPr>
-        <w:t>F09_04: The game must include a rugby theme (LOW)</w:t>
-      </w:r>
-    </w:p>
-    <w:p>
-      <w:pPr>
-        <w:rPr>
-          <w:rFonts w:ascii="Times New Roman" w:eastAsia="Times New Roman" w:hAnsi="Times New Roman" w:cs="Times New Roman"/>
-          <w:sz w:val="24"/>
-          <w:szCs w:val="24"/>
-        </w:rPr>
-      </w:pPr>
-      <w:r>
-        <w:rPr>
-          <w:rFonts w:ascii="Times New Roman" w:eastAsia="Times New Roman" w:hAnsi="Times New Roman" w:cs="Times New Roman"/>
-          <w:sz w:val="24"/>
-          <w:szCs w:val="24"/>
-        </w:rPr>
-        <w:t>F09_05: The game must include a soccer theme (LOW)</w:t>
-      </w:r>
-    </w:p>
-    <w:p>
-      <w:pPr>
-        <w:rPr>
-          <w:rFonts w:ascii="Times New Roman" w:eastAsia="Times New Roman" w:hAnsi="Times New Roman" w:cs="Times New Roman"/>
-          <w:sz w:val="24"/>
-          <w:szCs w:val="24"/>
-        </w:rPr>
-      </w:pPr>
-    </w:p>
-    <w:p>
-      <w:pPr>
-        <w:rPr>
-          <w:rFonts w:ascii="Times New Roman" w:eastAsia="Times New Roman" w:hAnsi="Times New Roman" w:cs="Times New Roman"/>
-        </w:rPr>
-      </w:pPr>
-    </w:p>
-    <w:p>
-      <w:pPr>
-        <w:rPr>
-          <w:rFonts w:ascii="Times New Roman" w:eastAsia="Times New Roman" w:hAnsi="Times New Roman" w:cs="Times New Roman"/>
-        </w:rPr>
-      </w:pPr>
-    </w:p>
-    <w:p>
-      <w:pPr>
-        <w:rPr>
-          <w:rFonts w:ascii="Times New Roman" w:eastAsia="Times New Roman" w:hAnsi="Times New Roman" w:cs="Times New Roman"/>
-        </w:rPr>
-      </w:pPr>
-    </w:p>
-    <w:p>
-      <w:pPr>
-        <w:rPr>
-          <w:rFonts w:ascii="Times New Roman" w:eastAsia="Times New Roman" w:hAnsi="Times New Roman" w:cs="Times New Roman"/>
-        </w:rPr>
-      </w:pPr>
-    </w:p>
-    <w:p>
-      <w:pPr>
-        <w:rPr>
-          <w:rFonts w:ascii="Times New Roman" w:eastAsia="Times New Roman" w:hAnsi="Times New Roman" w:cs="Times New Roman"/>
-        </w:rPr>
-      </w:pPr>
-    </w:p>
-    <w:p>
-      <w:pPr>
-        <w:rPr>
-          <w:rFonts w:ascii="Times New Roman" w:eastAsia="Times New Roman" w:hAnsi="Times New Roman" w:cs="Times New Roman"/>
-        </w:rPr>
-      </w:pPr>
-    </w:p>
-    <w:p>
-      <w:pPr>
-        <w:rPr>
-          <w:rFonts w:ascii="Times New Roman" w:eastAsia="Times New Roman" w:hAnsi="Times New Roman" w:cs="Times New Roman"/>
-        </w:rPr>
-      </w:pPr>
-    </w:p>
-    <w:p>
-      <w:pPr>
-        <w:rPr>
-          <w:rFonts w:ascii="Times New Roman" w:eastAsia="Times New Roman" w:hAnsi="Times New Roman" w:cs="Times New Roman"/>
-        </w:rPr>
-      </w:pPr>
-    </w:p>
-    <w:p>
-      <w:pPr>
-        <w:rPr>
-          <w:rFonts w:ascii="Times New Roman" w:eastAsia="Times New Roman" w:hAnsi="Times New Roman" w:cs="Times New Roman"/>
-        </w:rPr>
-      </w:pPr>
-    </w:p>
-    <w:p>
-      <w:pPr>
-        <w:rPr>
-          <w:rFonts w:ascii="Times New Roman" w:eastAsia="Times New Roman" w:hAnsi="Times New Roman" w:cs="Times New Roman"/>
-        </w:rPr>
-      </w:pPr>
-    </w:p>
-    <w:p>
-      <w:pPr>
-        <w:rPr>
-          <w:rFonts w:ascii="Times New Roman" w:eastAsia="Times New Roman" w:hAnsi="Times New Roman" w:cs="Times New Roman"/>
-        </w:rPr>
-      </w:pPr>
-    </w:p>
-    <w:p>
-      <w:pPr>
-        <w:rPr>
-          <w:rFonts w:ascii="Times New Roman" w:eastAsia="Times New Roman" w:hAnsi="Times New Roman" w:cs="Times New Roman"/>
-        </w:rPr>
-      </w:pPr>
-    </w:p>
-    <w:p>
-      <w:pPr>
-        <w:rPr>
-          <w:rFonts w:ascii="Times New Roman" w:eastAsia="Times New Roman" w:hAnsi="Times New Roman" w:cs="Times New Roman"/>
-        </w:rPr>
-      </w:pPr>
-    </w:p>
-    <w:p>
-      <w:pPr>
-        <w:rPr>
-          <w:rFonts w:ascii="Times New Roman" w:eastAsia="Times New Roman" w:hAnsi="Times New Roman" w:cs="Times New Roman"/>
-        </w:rPr>
-      </w:pPr>
-    </w:p>
-    <w:p>
-      <w:pPr>
-        <w:rPr>
-          <w:rFonts w:ascii="Times New Roman" w:eastAsia="Times New Roman" w:hAnsi="Times New Roman" w:cs="Times New Roman"/>
-        </w:rPr>
-      </w:pPr>
-    </w:p>
-    <w:p>
-      <w:pPr>
-        <w:rPr>
-          <w:rFonts w:ascii="Times New Roman" w:eastAsia="Times New Roman" w:hAnsi="Times New Roman" w:cs="Times New Roman"/>
-        </w:rPr>
-      </w:pPr>
-    </w:p>
-    <w:p>
-      <w:pPr>
-        <w:rPr>
-          <w:rFonts w:ascii="Times New Roman" w:eastAsia="Times New Roman" w:hAnsi="Times New Roman" w:cs="Times New Roman"/>
-        </w:rPr>
-      </w:pPr>
-    </w:p>
-    <w:p>
-      <w:pPr>
-        <w:rPr>
-          <w:rFonts w:ascii="Times New Roman" w:eastAsia="Times New Roman" w:hAnsi="Times New Roman" w:cs="Times New Roman"/>
-        </w:rPr>
-      </w:pPr>
-    </w:p>
-    <w:p>
-      <w:pPr>
-        <w:rPr>
-          <w:rFonts w:ascii="Times New Roman" w:eastAsia="Times New Roman" w:hAnsi="Times New Roman" w:cs="Times New Roman"/>
-        </w:rPr>
-      </w:pPr>
-    </w:p>
-    <w:p>
-      <w:pPr>
-        <w:rPr>
-          <w:rFonts w:ascii="Times New Roman" w:eastAsia="Times New Roman" w:hAnsi="Times New Roman" w:cs="Times New Roman"/>
-        </w:rPr>
-      </w:pPr>
     </w:p>
     <w:p>
       <w:bookmarkStart w:id="25" w:name="_fqahr1dvhpqw" w:colFirst="0" w:colLast="0"/>
@@ -9970,6 +9941,32 @@
       <w:bookmarkEnd w:id="27"/>
       <w:bookmarkEnd w:id="28"/>
     </w:p>
+    <w:p/>
+    <w:p/>
+    <w:p/>
+    <w:p/>
+    <w:p/>
+    <w:p/>
+    <w:p/>
+    <w:p/>
+    <w:p/>
+    <w:p/>
+    <w:p/>
+    <w:p/>
+    <w:p/>
+    <w:p/>
+    <w:p/>
+    <w:p/>
+    <w:p/>
+    <w:p/>
+    <w:p/>
+    <w:p/>
+    <w:p/>
+    <w:p/>
+    <w:p/>
+    <w:p/>
+    <w:p/>
+    <w:p/>
     <w:p>
       <w:pPr>
         <w:pStyle w:val="Heading1"/>
@@ -10199,7 +10196,25 @@
           <w:sz w:val="24"/>
           <w:szCs w:val="24"/>
         </w:rPr>
-        <w:t>4 GHz Processor eg.  Ryzen 5/ Intel Core i5</w:t>
+        <w:t xml:space="preserve">4 GHz Processor </w:t>
+      </w:r>
+      <w:proofErr w:type="spellStart"/>
+      <w:r>
+        <w:rPr>
+          <w:rFonts w:ascii="Times New Roman" w:eastAsia="Times New Roman" w:hAnsi="Times New Roman" w:cs="Times New Roman"/>
+          <w:sz w:val="24"/>
+          <w:szCs w:val="24"/>
+        </w:rPr>
+        <w:t>eg.</w:t>
+      </w:r>
+      <w:proofErr w:type="spellEnd"/>
+      <w:r>
+        <w:rPr>
+          <w:rFonts w:ascii="Times New Roman" w:eastAsia="Times New Roman" w:hAnsi="Times New Roman" w:cs="Times New Roman"/>
+          <w:sz w:val="24"/>
+          <w:szCs w:val="24"/>
+        </w:rPr>
+        <w:t xml:space="preserve">  Ryzen 5/ Intel Core i5</w:t>
       </w:r>
     </w:p>
     <w:p>
@@ -10220,7 +10235,25 @@
           <w:sz w:val="24"/>
           <w:szCs w:val="24"/>
         </w:rPr>
-        <w:t>Direct X 11.0 eg. GTX 1060/ AMD Radeon 5000-Series</w:t>
+        <w:t xml:space="preserve">Direct X 11.0 </w:t>
+      </w:r>
+      <w:proofErr w:type="spellStart"/>
+      <w:r>
+        <w:rPr>
+          <w:rFonts w:ascii="Times New Roman" w:eastAsia="Times New Roman" w:hAnsi="Times New Roman" w:cs="Times New Roman"/>
+          <w:sz w:val="24"/>
+          <w:szCs w:val="24"/>
+        </w:rPr>
+        <w:t>eg.</w:t>
+      </w:r>
+      <w:proofErr w:type="spellEnd"/>
+      <w:r>
+        <w:rPr>
+          <w:rFonts w:ascii="Times New Roman" w:eastAsia="Times New Roman" w:hAnsi="Times New Roman" w:cs="Times New Roman"/>
+          <w:sz w:val="24"/>
+          <w:szCs w:val="24"/>
+        </w:rPr>
+        <w:t xml:space="preserve"> GTX 1060/ AMD Radeon 5000-Series</w:t>
       </w:r>
     </w:p>
     <w:p>
@@ -10396,13 +10429,23 @@
           <w:szCs w:val="24"/>
         </w:rPr>
       </w:pPr>
-      <w:r>
-        <w:rPr>
-          <w:rFonts w:ascii="Times New Roman" w:eastAsia="Times New Roman" w:hAnsi="Times New Roman" w:cs="Times New Roman"/>
-          <w:sz w:val="24"/>
-          <w:szCs w:val="24"/>
-        </w:rPr>
-        <w:t>SportZ game application</w:t>
+      <w:proofErr w:type="spellStart"/>
+      <w:r>
+        <w:rPr>
+          <w:rFonts w:ascii="Times New Roman" w:eastAsia="Times New Roman" w:hAnsi="Times New Roman" w:cs="Times New Roman"/>
+          <w:sz w:val="24"/>
+          <w:szCs w:val="24"/>
+        </w:rPr>
+        <w:t>SportZ</w:t>
+      </w:r>
+      <w:proofErr w:type="spellEnd"/>
+      <w:r>
+        <w:rPr>
+          <w:rFonts w:ascii="Times New Roman" w:eastAsia="Times New Roman" w:hAnsi="Times New Roman" w:cs="Times New Roman"/>
+          <w:sz w:val="24"/>
+          <w:szCs w:val="24"/>
+        </w:rPr>
+        <w:t xml:space="preserve"> game application</w:t>
       </w:r>
     </w:p>
     <w:p>
@@ -10464,12 +10507,26 @@
         <w:rPr>
           <w:color w:val="000000"/>
         </w:rPr>
-        <w:t>[1] R. Guthold, “Global Trends in insufficient physical activity among adolescents: a pooled analysis of 298 populatio</w:t>
-      </w:r>
+        <w:t xml:space="preserve">[1] R. </w:t>
+      </w:r>
+      <w:proofErr w:type="spellStart"/>
       <w:r>
         <w:rPr>
           <w:color w:val="000000"/>
         </w:rPr>
+        <w:t>Guthold</w:t>
+      </w:r>
+      <w:proofErr w:type="spellEnd"/>
+      <w:r>
+        <w:rPr>
+          <w:color w:val="000000"/>
+        </w:rPr>
+        <w:t>, “Global Trends in insufficient physical activity among adolescents: a pooled analysis of 298 populatio</w:t>
+      </w:r>
+      <w:r>
+        <w:rPr>
+          <w:color w:val="000000"/>
+        </w:rPr>
         <w:t>n</w:t>
       </w:r>
       <w:r>
@@ -10522,216 +10579,6 @@
     </w:p>
     <w:p>
       <w:pPr>
-        <w:rPr>
-          <w:rFonts w:ascii="Times New Roman" w:eastAsia="Times New Roman" w:hAnsi="Times New Roman" w:cs="Times New Roman"/>
-        </w:rPr>
-      </w:pPr>
-    </w:p>
-    <w:p>
-      <w:pPr>
-        <w:rPr>
-          <w:rFonts w:ascii="Times New Roman" w:eastAsia="Times New Roman" w:hAnsi="Times New Roman" w:cs="Times New Roman"/>
-        </w:rPr>
-      </w:pPr>
-    </w:p>
-    <w:p>
-      <w:pPr>
-        <w:rPr>
-          <w:rFonts w:ascii="Times New Roman" w:eastAsia="Times New Roman" w:hAnsi="Times New Roman" w:cs="Times New Roman"/>
-        </w:rPr>
-      </w:pPr>
-    </w:p>
-    <w:p>
-      <w:pPr>
-        <w:rPr>
-          <w:rFonts w:ascii="Times New Roman" w:eastAsia="Times New Roman" w:hAnsi="Times New Roman" w:cs="Times New Roman"/>
-        </w:rPr>
-      </w:pPr>
-    </w:p>
-    <w:p>
-      <w:pPr>
-        <w:rPr>
-          <w:rFonts w:ascii="Times New Roman" w:eastAsia="Times New Roman" w:hAnsi="Times New Roman" w:cs="Times New Roman"/>
-        </w:rPr>
-      </w:pPr>
-    </w:p>
-    <w:p>
-      <w:pPr>
-        <w:rPr>
-          <w:rFonts w:ascii="Times New Roman" w:eastAsia="Times New Roman" w:hAnsi="Times New Roman" w:cs="Times New Roman"/>
-        </w:rPr>
-      </w:pPr>
-    </w:p>
-    <w:p>
-      <w:pPr>
-        <w:rPr>
-          <w:rFonts w:ascii="Times New Roman" w:eastAsia="Times New Roman" w:hAnsi="Times New Roman" w:cs="Times New Roman"/>
-        </w:rPr>
-      </w:pPr>
-    </w:p>
-    <w:p>
-      <w:pPr>
-        <w:rPr>
-          <w:rFonts w:ascii="Times New Roman" w:eastAsia="Times New Roman" w:hAnsi="Times New Roman" w:cs="Times New Roman"/>
-        </w:rPr>
-      </w:pPr>
-    </w:p>
-    <w:p>
-      <w:pPr>
-        <w:rPr>
-          <w:rFonts w:ascii="Times New Roman" w:eastAsia="Times New Roman" w:hAnsi="Times New Roman" w:cs="Times New Roman"/>
-        </w:rPr>
-      </w:pPr>
-    </w:p>
-    <w:p>
-      <w:pPr>
-        <w:rPr>
-          <w:rFonts w:ascii="Times New Roman" w:eastAsia="Times New Roman" w:hAnsi="Times New Roman" w:cs="Times New Roman"/>
-        </w:rPr>
-      </w:pPr>
-    </w:p>
-    <w:p>
-      <w:pPr>
-        <w:rPr>
-          <w:rFonts w:ascii="Times New Roman" w:eastAsia="Times New Roman" w:hAnsi="Times New Roman" w:cs="Times New Roman"/>
-        </w:rPr>
-      </w:pPr>
-    </w:p>
-    <w:p>
-      <w:pPr>
-        <w:rPr>
-          <w:rFonts w:ascii="Times New Roman" w:eastAsia="Times New Roman" w:hAnsi="Times New Roman" w:cs="Times New Roman"/>
-        </w:rPr>
-      </w:pPr>
-    </w:p>
-    <w:p>
-      <w:pPr>
-        <w:rPr>
-          <w:rFonts w:ascii="Times New Roman" w:eastAsia="Times New Roman" w:hAnsi="Times New Roman" w:cs="Times New Roman"/>
-        </w:rPr>
-      </w:pPr>
-    </w:p>
-    <w:p>
-      <w:pPr>
-        <w:rPr>
-          <w:rFonts w:ascii="Times New Roman" w:eastAsia="Times New Roman" w:hAnsi="Times New Roman" w:cs="Times New Roman"/>
-        </w:rPr>
-      </w:pPr>
-    </w:p>
-    <w:p>
-      <w:pPr>
-        <w:rPr>
-          <w:rFonts w:ascii="Times New Roman" w:eastAsia="Times New Roman" w:hAnsi="Times New Roman" w:cs="Times New Roman"/>
-        </w:rPr>
-      </w:pPr>
-    </w:p>
-    <w:p>
-      <w:pPr>
-        <w:rPr>
-          <w:rFonts w:ascii="Times New Roman" w:eastAsia="Times New Roman" w:hAnsi="Times New Roman" w:cs="Times New Roman"/>
-        </w:rPr>
-      </w:pPr>
-    </w:p>
-    <w:p>
-      <w:pPr>
-        <w:rPr>
-          <w:rFonts w:ascii="Times New Roman" w:eastAsia="Times New Roman" w:hAnsi="Times New Roman" w:cs="Times New Roman"/>
-        </w:rPr>
-      </w:pPr>
-    </w:p>
-    <w:p>
-      <w:pPr>
-        <w:rPr>
-          <w:rFonts w:ascii="Times New Roman" w:eastAsia="Times New Roman" w:hAnsi="Times New Roman" w:cs="Times New Roman"/>
-        </w:rPr>
-      </w:pPr>
-    </w:p>
-    <w:p>
-      <w:pPr>
-        <w:rPr>
-          <w:rFonts w:ascii="Times New Roman" w:eastAsia="Times New Roman" w:hAnsi="Times New Roman" w:cs="Times New Roman"/>
-        </w:rPr>
-      </w:pPr>
-    </w:p>
-    <w:p>
-      <w:pPr>
-        <w:rPr>
-          <w:rFonts w:ascii="Times New Roman" w:eastAsia="Times New Roman" w:hAnsi="Times New Roman" w:cs="Times New Roman"/>
-        </w:rPr>
-      </w:pPr>
-    </w:p>
-    <w:p>
-      <w:pPr>
-        <w:rPr>
-          <w:rFonts w:ascii="Times New Roman" w:eastAsia="Times New Roman" w:hAnsi="Times New Roman" w:cs="Times New Roman"/>
-        </w:rPr>
-      </w:pPr>
-    </w:p>
-    <w:p>
-      <w:pPr>
-        <w:rPr>
-          <w:rFonts w:ascii="Times New Roman" w:eastAsia="Times New Roman" w:hAnsi="Times New Roman" w:cs="Times New Roman"/>
-        </w:rPr>
-      </w:pPr>
-    </w:p>
-    <w:p>
-      <w:pPr>
-        <w:rPr>
-          <w:rFonts w:ascii="Times New Roman" w:eastAsia="Times New Roman" w:hAnsi="Times New Roman" w:cs="Times New Roman"/>
-        </w:rPr>
-      </w:pPr>
-    </w:p>
-    <w:p>
-      <w:pPr>
-        <w:rPr>
-          <w:rFonts w:ascii="Times New Roman" w:eastAsia="Times New Roman" w:hAnsi="Times New Roman" w:cs="Times New Roman"/>
-        </w:rPr>
-      </w:pPr>
-    </w:p>
-    <w:p>
-      <w:pPr>
-        <w:rPr>
-          <w:rFonts w:ascii="Times New Roman" w:eastAsia="Times New Roman" w:hAnsi="Times New Roman" w:cs="Times New Roman"/>
-        </w:rPr>
-      </w:pPr>
-    </w:p>
-    <w:p>
-      <w:pPr>
-        <w:rPr>
-          <w:rFonts w:ascii="Times New Roman" w:eastAsia="Times New Roman" w:hAnsi="Times New Roman" w:cs="Times New Roman"/>
-        </w:rPr>
-      </w:pPr>
-    </w:p>
-    <w:p>
-      <w:pPr>
-        <w:rPr>
-          <w:rFonts w:ascii="Times New Roman" w:eastAsia="Times New Roman" w:hAnsi="Times New Roman" w:cs="Times New Roman"/>
-        </w:rPr>
-      </w:pPr>
-    </w:p>
-    <w:p>
-      <w:pPr>
-        <w:rPr>
-          <w:rFonts w:ascii="Times New Roman" w:eastAsia="Times New Roman" w:hAnsi="Times New Roman" w:cs="Times New Roman"/>
-        </w:rPr>
-      </w:pPr>
-    </w:p>
-    <w:p>
-      <w:pPr>
-        <w:rPr>
-          <w:rFonts w:ascii="Times New Roman" w:eastAsia="Times New Roman" w:hAnsi="Times New Roman" w:cs="Times New Roman"/>
-        </w:rPr>
-      </w:pPr>
-    </w:p>
-    <w:p>
-      <w:pPr>
-        <w:rPr>
-          <w:rFonts w:ascii="Times New Roman" w:eastAsia="Times New Roman" w:hAnsi="Times New Roman" w:cs="Times New Roman"/>
-        </w:rPr>
-      </w:pPr>
-    </w:p>
-    <w:p>
-      <w:pPr>
         <w:pStyle w:val="Heading1"/>
         <w:rPr>
           <w:rFonts w:ascii="Times New Roman" w:eastAsia="Times New Roman" w:hAnsi="Times New Roman" w:cs="Times New Roman"/>
@@ -10742,7 +10589,6 @@
         <w:rPr>
           <w:rFonts w:ascii="Times New Roman" w:eastAsia="Times New Roman" w:hAnsi="Times New Roman" w:cs="Times New Roman"/>
         </w:rPr>
-        <w:lastRenderedPageBreak/>
         <w:t>Appendix: Analysis Models</w:t>
       </w:r>
       <w:bookmarkEnd w:id="34"/>
@@ -10836,16 +10682,37 @@
       <w:r>
         <w:t xml:space="preserve">Figure </w:t>
       </w:r>
-      <w:fldSimple w:instr=" SEQ Figure \* ARABIC ">
-        <w:r>
-          <w:rPr>
-            <w:noProof/>
-          </w:rPr>
-          <w:t>1</w:t>
-        </w:r>
-      </w:fldSimple>
-      <w:r>
-        <w:t>. StateTransition Diagram</w:t>
+      <w:r>
+        <w:fldChar w:fldCharType="begin"/>
+      </w:r>
+      <w:r>
+        <w:instrText xml:space="preserve"> SEQ Figure \* ARABIC </w:instrText>
+      </w:r>
+      <w:r>
+        <w:fldChar w:fldCharType="separate"/>
+      </w:r>
+      <w:r>
+        <w:rPr>
+          <w:noProof/>
+        </w:rPr>
+        <w:t>1</w:t>
+      </w:r>
+      <w:r>
+        <w:rPr>
+          <w:noProof/>
+        </w:rPr>
+        <w:fldChar w:fldCharType="end"/>
+      </w:r>
+      <w:r>
+        <w:t xml:space="preserve">. </w:t>
+      </w:r>
+      <w:proofErr w:type="spellStart"/>
+      <w:r>
+        <w:t>StateTransition</w:t>
+      </w:r>
+      <w:proofErr w:type="spellEnd"/>
+      <w:r>
+        <w:t xml:space="preserve"> Diagram</w:t>
       </w:r>
     </w:p>
     <w:sectPr>

</xml_diff>